<commit_message>
APANLOO - Practica Arboles inicio
</commit_message>
<xml_diff>
--- a/Fundamentos de programación/Practica 8/Reporte.docx
+++ b/Fundamentos de programación/Practica 8/Reporte.docx
@@ -1,6 +1,6 @@
 
 <file path=word/document.xml><?xml version="1.0" encoding="utf-8"?>
-<w:document xmlns:wpc="http://schemas.microsoft.com/office/word/2010/wordprocessingCanvas" xmlns:cx="http://schemas.microsoft.com/office/drawing/2014/chartex" xmlns:cx1="http://schemas.microsoft.com/office/drawing/2015/9/8/chartex" xmlns:cx2="http://schemas.microsoft.com/office/drawing/2015/10/21/chartex" xmlns:cx3="http://schemas.microsoft.com/office/drawing/2016/5/9/chartex" xmlns:cx4="http://schemas.microsoft.com/office/drawing/2016/5/10/chartex" xmlns:cx5="http://schemas.microsoft.com/office/drawing/2016/5/11/chartex" xmlns:cx6="http://schemas.microsoft.com/office/drawing/2016/5/12/chartex" xmlns:cx7="http://schemas.microsoft.com/office/drawing/2016/5/13/chartex" xmlns:cx8="http://schemas.microsoft.com/office/drawing/2016/5/14/chartex" xmlns:mc="http://schemas.openxmlformats.org/markup-compatibility/2006" xmlns:aink="http://schemas.microsoft.com/office/drawing/2016/ink" xmlns:am3d="http://schemas.microsoft.com/office/drawing/2017/model3d" xmlns:o="urn:schemas-microsoft-com:office:office" xmlns:oel="http://schemas.microsoft.com/office/2019/extlst" xmlns:r="http://schemas.openxmlformats.org/officeDocument/2006/relationships" xmlns:m="http://schemas.openxmlformats.org/officeDocument/2006/math" xmlns:v="urn:schemas-microsoft-com:vml" xmlns:wp14="http://schemas.microsoft.com/office/word/2010/wordprocessingDrawing" xmlns:wp="http://schemas.openxmlformats.org/drawingml/2006/wordprocessingDrawing" xmlns:w10="urn:schemas-microsoft-com:office:word" xmlns:w="http://schemas.openxmlformats.org/wordprocessingml/2006/main" xmlns:w14="http://schemas.microsoft.com/office/word/2010/wordml" xmlns:w15="http://schemas.microsoft.com/office/word/2012/wordml" xmlns:w16cex="http://schemas.microsoft.com/office/word/2018/wordml/cex" xmlns:w16cid="http://schemas.microsoft.com/office/word/2016/wordml/cid" xmlns:w16="http://schemas.microsoft.com/office/word/2018/wordml" xmlns:w16sdtdh="http://schemas.microsoft.com/office/word/2020/wordml/sdtdatahash" xmlns:w16se="http://schemas.microsoft.com/office/word/2015/wordml/symex" xmlns:wpg="http://schemas.microsoft.com/office/word/2010/wordprocessingGroup" xmlns:wpi="http://schemas.microsoft.com/office/word/2010/wordprocessingInk" xmlns:wne="http://schemas.microsoft.com/office/word/2006/wordml" xmlns:wps="http://schemas.microsoft.com/office/word/2010/wordprocessingShape" mc:Ignorable="w14 w15 w16se w16cid w16 w16cex w16sdtdh wp14">
+<w:document xmlns:wpc="http://schemas.microsoft.com/office/word/2010/wordprocessingCanvas" xmlns:cx="http://schemas.microsoft.com/office/drawing/2014/chartex" xmlns:cx1="http://schemas.microsoft.com/office/drawing/2015/9/8/chartex" xmlns:cx2="http://schemas.microsoft.com/office/drawing/2015/10/21/chartex" xmlns:cx3="http://schemas.microsoft.com/office/drawing/2016/5/9/chartex" xmlns:cx4="http://schemas.microsoft.com/office/drawing/2016/5/10/chartex" xmlns:cx5="http://schemas.microsoft.com/office/drawing/2016/5/11/chartex" xmlns:cx6="http://schemas.microsoft.com/office/drawing/2016/5/12/chartex" xmlns:cx7="http://schemas.microsoft.com/office/drawing/2016/5/13/chartex" xmlns:cx8="http://schemas.microsoft.com/office/drawing/2016/5/14/chartex" xmlns:mc="http://schemas.openxmlformats.org/markup-compatibility/2006" xmlns:aink="http://schemas.microsoft.com/office/drawing/2016/ink" xmlns:am3d="http://schemas.microsoft.com/office/drawing/2017/model3d" xmlns:o="urn:schemas-microsoft-com:office:office" xmlns:oel="http://schemas.microsoft.com/office/2019/extlst" xmlns:r="http://schemas.openxmlformats.org/officeDocument/2006/relationships" xmlns:m="http://schemas.openxmlformats.org/officeDocument/2006/math" xmlns:v="urn:schemas-microsoft-com:vml" xmlns:wp14="http://schemas.microsoft.com/office/word/2010/wordprocessingDrawing" xmlns:wp="http://schemas.openxmlformats.org/drawingml/2006/wordprocessingDrawing" xmlns:w10="urn:schemas-microsoft-com:office:word" xmlns:w="http://schemas.openxmlformats.org/wordprocessingml/2006/main" xmlns:w14="http://schemas.microsoft.com/office/word/2010/wordml" xmlns:w15="http://schemas.microsoft.com/office/word/2012/wordml" xmlns:w16cex="http://schemas.microsoft.com/office/word/2018/wordml/cex" xmlns:w16cid="http://schemas.microsoft.com/office/word/2016/wordml/cid" xmlns:w16="http://schemas.microsoft.com/office/word/2018/wordml" xmlns:w16du="http://schemas.microsoft.com/office/word/2023/wordml/word16du" xmlns:w16sdtdh="http://schemas.microsoft.com/office/word/2020/wordml/sdtdatahash" xmlns:w16se="http://schemas.microsoft.com/office/word/2015/wordml/symex" xmlns:wpg="http://schemas.microsoft.com/office/word/2010/wordprocessingGroup" xmlns:wpi="http://schemas.microsoft.com/office/word/2010/wordprocessingInk" xmlns:wne="http://schemas.microsoft.com/office/word/2006/wordml" xmlns:wps="http://schemas.microsoft.com/office/word/2010/wordprocessingShape" mc:Ignorable="w14 w15 w16se w16cid w16 w16cex w16sdtdh w16du wp14">
   <w:body>
     <w:p>
       <w:pPr>
@@ -121,7 +121,7 @@
           <w:sz w:val="36"/>
           <w:szCs w:val="36"/>
         </w:rPr>
-        <w:t>7</w:t>
+        <w:t>8</w:t>
       </w:r>
       <w:r>
         <w:rPr>
@@ -148,16 +148,7 @@
           <w:sz w:val="36"/>
           <w:szCs w:val="36"/>
         </w:rPr>
-        <w:t>A</w:t>
-      </w:r>
-      <w:r>
-        <w:rPr>
-          <w:b/>
-          <w:bCs/>
-          <w:sz w:val="36"/>
-          <w:szCs w:val="36"/>
-        </w:rPr>
-        <w:t>rreglos</w:t>
+        <w:t>Paso de argumentos</w:t>
       </w:r>
       <w:r>
         <w:rPr>
@@ -318,7 +309,7 @@
           <w:szCs w:val="48"/>
           <w:lang w:val="es-ES" w:eastAsia="es-MX" w:bidi="ar-SA"/>
         </w:rPr>
-        <w:t>25 de abril de 2024</w:t>
+        <w:t>2 de mayo de 2024</w:t>
       </w:r>
       <w:r>
         <w:rPr>
@@ -331,54 +322,39 @@
         </w:rPr>
         <w:fldChar w:fldCharType="end"/>
       </w:r>
+    </w:p>
+    <w:p>
+      <w:pPr>
+        <w:pStyle w:val="Ttulo1"/>
+      </w:pPr>
       <w:r>
-        <w:rPr>
-          <w:rFonts w:ascii="Georgia" w:eastAsia="Georgia" w:hAnsi="Georgia" w:cs="Georgia"/>
-          <w:i/>
-          <w:color w:val="666666"/>
-          <w:kern w:val="0"/>
-          <w:szCs w:val="48"/>
-          <w:lang w:val="es-ES" w:eastAsia="es-MX" w:bidi="ar-SA"/>
-        </w:rPr>
-        <w:br w:type="page"/>
+        <w:lastRenderedPageBreak/>
+        <w:t>Parte 1</w:t>
       </w:r>
     </w:p>
     <w:p>
       <w:pPr>
-        <w:jc w:val="center"/>
-        <w:sectPr>
-          <w:pgSz w:w="12240" w:h="15840"/>
-          <w:pgMar w:top="1134" w:right="1134" w:bottom="1134" w:left="1134" w:header="720" w:footer="720" w:gutter="0"/>
-          <w:cols w:space="720"/>
-          <w:titlePg/>
-          <w:docGrid w:linePitch="326"/>
-        </w:sectPr>
-      </w:pPr>
-    </w:p>
-    <w:p>
-      <w:pPr>
-        <w:pStyle w:val="Ttulo1"/>
+        <w:pStyle w:val="Ttulo2"/>
       </w:pPr>
       <w:r>
         <w:rPr>
           <w:noProof/>
         </w:rPr>
-        <w:lastRenderedPageBreak/>
         <mc:AlternateContent>
           <mc:Choice Requires="wpg">
             <w:drawing>
-              <wp:anchor distT="0" distB="0" distL="114300" distR="114300" simplePos="0" relativeHeight="251649024" behindDoc="0" locked="0" layoutInCell="1" allowOverlap="1" wp14:anchorId="7CD7CA38" wp14:editId="7F123757">
+              <wp:anchor distT="0" distB="0" distL="114300" distR="114300" simplePos="0" relativeHeight="251649024" behindDoc="0" locked="0" layoutInCell="1" allowOverlap="1" wp14:anchorId="56FF77D9" wp14:editId="04D7C814">
                 <wp:simplePos x="0" y="0"/>
                 <wp:positionH relativeFrom="column">
-                  <wp:posOffset>1727835</wp:posOffset>
+                  <wp:posOffset>203835</wp:posOffset>
                 </wp:positionH>
                 <wp:positionV relativeFrom="paragraph">
-                  <wp:posOffset>584835</wp:posOffset>
+                  <wp:posOffset>331470</wp:posOffset>
                 </wp:positionV>
-                <wp:extent cx="2870835" cy="1851660"/>
-                <wp:effectExtent l="0" t="0" r="5715" b="0"/>
+                <wp:extent cx="5925185" cy="1718310"/>
+                <wp:effectExtent l="0" t="0" r="0" b="0"/>
                 <wp:wrapTopAndBottom/>
-                <wp:docPr id="1493554669" name="Grupo 1"/>
+                <wp:docPr id="1399742779" name="Grupo 1"/>
                 <wp:cNvGraphicFramePr/>
                 <a:graphic xmlns:a="http://schemas.openxmlformats.org/drawingml/2006/main">
                   <a:graphicData uri="http://schemas.microsoft.com/office/word/2010/wordprocessingGroup">
@@ -387,14 +363,14 @@
                       <wpg:grpSpPr>
                         <a:xfrm>
                           <a:off x="0" y="0"/>
-                          <a:ext cx="2870835" cy="1851660"/>
+                          <a:ext cx="5925185" cy="1718310"/>
                           <a:chOff x="0" y="0"/>
-                          <a:chExt cx="2870835" cy="1851660"/>
+                          <a:chExt cx="5925185" cy="1718310"/>
                         </a:xfrm>
                       </wpg:grpSpPr>
                       <pic:pic xmlns:pic="http://schemas.openxmlformats.org/drawingml/2006/picture">
                         <pic:nvPicPr>
-                          <pic:cNvPr id="1897262655" name="Imagen 1" descr="Texto&#10;&#10;Descripción generada automáticamente"/>
+                          <pic:cNvPr id="502469717" name="Imagen 1" descr="Texto&#10;&#10;Descripción generada automáticamente"/>
                           <pic:cNvPicPr>
                             <a:picLocks noChangeAspect="1"/>
                           </pic:cNvPicPr>
@@ -414,7 +390,7 @@
                         <pic:spPr>
                           <a:xfrm>
                             <a:off x="0" y="0"/>
-                            <a:ext cx="2870835" cy="1466850"/>
+                            <a:ext cx="5925185" cy="1333500"/>
                           </a:xfrm>
                           <a:prstGeom prst="rect">
                             <a:avLst/>
@@ -422,12 +398,12 @@
                         </pic:spPr>
                       </pic:pic>
                       <wps:wsp>
-                        <wps:cNvPr id="1694177578" name="Cuadro de texto 1"/>
+                        <wps:cNvPr id="1336961773" name="Cuadro de texto 1"/>
                         <wps:cNvSpPr txBox="1"/>
                         <wps:spPr>
                           <a:xfrm>
-                            <a:off x="0" y="1524000"/>
-                            <a:ext cx="2870835" cy="327660"/>
+                            <a:off x="0" y="1390650"/>
+                            <a:ext cx="5925185" cy="327660"/>
                           </a:xfrm>
                           <a:prstGeom prst="rect">
                             <a:avLst/>
@@ -446,11 +422,9 @@
                                 <w:pStyle w:val="Descripcin"/>
                                 <w:jc w:val="center"/>
                                 <w:rPr>
-                                  <w:rFonts w:ascii="Liberation Sans" w:eastAsia="Microsoft YaHei" w:hAnsi="Liberation Sans"/>
-                                  <w:b/>
-                                  <w:bCs/>
-                                  <w:sz w:val="36"/>
-                                  <w:szCs w:val="36"/>
+                                  <w:rFonts w:cs="Mangal"/>
+                                  <w:sz w:val="28"/>
+                                  <w:szCs w:val="23"/>
                                 </w:rPr>
                               </w:pPr>
                               <w:r>
@@ -475,8 +449,19 @@
                                 <w:fldChar w:fldCharType="end"/>
                               </w:r>
                               <w:r>
-                                <w:t>. Código en el IDE</w:t>
-                              </w:r>
+                                <w:t xml:space="preserve">. </w:t>
+                              </w:r>
+                              <w:proofErr w:type="gramStart"/>
+                              <w:r>
+                                <w:t>Método</w:t>
+                              </w:r>
+                              <w:r>
+                                <w:rPr>
+                                  <w:noProof/>
+                                </w:rPr>
+                                <w:t xml:space="preserve"> calculadora</w:t>
+                              </w:r>
+                              <w:proofErr w:type="gramEnd"/>
                             </w:p>
                           </w:txbxContent>
                         </wps:txbx>
@@ -495,7 +480,7 @@
           </mc:Choice>
           <mc:Fallback>
             <w:pict>
-              <v:group w14:anchorId="7CD7CA38" id="Grupo 1" o:spid="_x0000_s1026" style="position:absolute;left:0;text-align:left;margin-left:136.05pt;margin-top:46.05pt;width:226.05pt;height:145.8pt;z-index:251649024" coordsize="28708,18516" o:gfxdata="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">
+              <v:group w14:anchorId="56FF77D9" id="Grupo 1" o:spid="_x0000_s1026" style="position:absolute;left:0;text-align:left;margin-left:16.05pt;margin-top:26.1pt;width:466.55pt;height:135.3pt;z-index:251649024" coordsize="59251,17183" o:gfxdata="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">
                 <v:shapetype id="_x0000_t75" coordsize="21600,21600" o:spt="75" o:preferrelative="t" path="m@4@5l@4@11@9@11@9@5xe" filled="f" stroked="f">
                   <v:stroke joinstyle="miter"/>
                   <v:formulas>
@@ -515,14 +500,14 @@
                   <v:path o:extrusionok="f" gradientshapeok="t" o:connecttype="rect"/>
                   <o:lock v:ext="edit" aspectratio="t"/>
                 </v:shapetype>
-                <v:shape id="Imagen 1" o:spid="_x0000_s1027" type="#_x0000_t75" alt="Texto&#10;&#10;Descripción generada automáticamente" style="position:absolute;width:28708;height:14668;visibility:visible;mso-wrap-style:square" o:gfxdata="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">
+                <v:shape id="Imagen 1" o:spid="_x0000_s1027" type="#_x0000_t75" alt="Texto&#10;&#10;Descripción generada automáticamente" style="position:absolute;width:59251;height:13335;visibility:visible;mso-wrap-style:square" o:gfxdata="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">
                   <v:imagedata r:id="rId10" o:title="Texto&#10;&#10;Descripción generada automáticamente"/>
                 </v:shape>
                 <v:shapetype id="_x0000_t202" coordsize="21600,21600" o:spt="202" path="m,l,21600r21600,l21600,xe">
                   <v:stroke joinstyle="miter"/>
                   <v:path gradientshapeok="t" o:connecttype="rect"/>
                 </v:shapetype>
-                <v:shape id="Cuadro de texto 1" o:spid="_x0000_s1028" type="#_x0000_t202" style="position:absolute;top:15240;width:28708;height:3276;visibility:visible;mso-wrap-style:square;v-text-anchor:top" o:gfxdata="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" stroked="f">
+                <v:shape id="Cuadro de texto 1" o:spid="_x0000_s1028" type="#_x0000_t202" style="position:absolute;top:13906;width:59251;height:3277;visibility:visible;mso-wrap-style:square;v-text-anchor:top" o:gfxdata="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" stroked="f">
                   <v:textbox style="mso-fit-shape-to-text:t" inset="0,0,0,0">
                     <w:txbxContent>
                       <w:p>
@@ -530,11 +515,9 @@
                           <w:pStyle w:val="Descripcin"/>
                           <w:jc w:val="center"/>
                           <w:rPr>
-                            <w:rFonts w:ascii="Liberation Sans" w:eastAsia="Microsoft YaHei" w:hAnsi="Liberation Sans"/>
-                            <w:b/>
-                            <w:bCs/>
-                            <w:sz w:val="36"/>
-                            <w:szCs w:val="36"/>
+                            <w:rFonts w:cs="Mangal"/>
+                            <w:sz w:val="28"/>
+                            <w:szCs w:val="23"/>
                           </w:rPr>
                         </w:pPr>
                         <w:r>
@@ -559,8 +542,19 @@
                           <w:fldChar w:fldCharType="end"/>
                         </w:r>
                         <w:r>
-                          <w:t>. Código en el IDE</w:t>
-                        </w:r>
+                          <w:t xml:space="preserve">. </w:t>
+                        </w:r>
+                        <w:proofErr w:type="gramStart"/>
+                        <w:r>
+                          <w:t>Método</w:t>
+                        </w:r>
+                        <w:r>
+                          <w:rPr>
+                            <w:noProof/>
+                          </w:rPr>
+                          <w:t xml:space="preserve"> calculadora</w:t>
+                        </w:r>
+                        <w:proofErr w:type="gramEnd"/>
                       </w:p>
                     </w:txbxContent>
                   </v:textbox>
@@ -572,31 +566,10 @@
         </mc:AlternateContent>
       </w:r>
       <w:r>
-        <w:t>Declaración e inicialización</w:t>
+        <w:t>Paso de parámetros por valor</w:t>
       </w:r>
     </w:p>
     <w:p>
-      <w:pPr>
-        <w:pStyle w:val="Textbody"/>
-      </w:pPr>
-    </w:p>
-    <w:p>
-      <w:pPr>
-        <w:pStyle w:val="Textbody"/>
-      </w:pPr>
-    </w:p>
-    <w:p>
-      <w:pPr>
-        <w:pStyle w:val="Ttulo1"/>
-      </w:pPr>
-      <w:r>
-        <w:t>Método imprime</w:t>
-      </w:r>
-    </w:p>
-    <w:p>
-      <w:pPr>
-        <w:pStyle w:val="Textbody"/>
-      </w:pPr>
       <w:r>
         <w:rPr>
           <w:noProof/>
@@ -604,18 +577,18 @@
         <mc:AlternateContent>
           <mc:Choice Requires="wpg">
             <w:drawing>
-              <wp:anchor distT="0" distB="0" distL="114300" distR="114300" simplePos="0" relativeHeight="251657216" behindDoc="0" locked="0" layoutInCell="1" allowOverlap="1" wp14:anchorId="50AD7440" wp14:editId="0FF0E131">
+              <wp:anchor distT="0" distB="0" distL="114300" distR="114300" simplePos="0" relativeHeight="251653120" behindDoc="0" locked="0" layoutInCell="1" allowOverlap="1" wp14:anchorId="56EEDFDD" wp14:editId="65236036">
                 <wp:simplePos x="0" y="0"/>
-                <wp:positionH relativeFrom="margin">
-                  <wp:align>center</wp:align>
+                <wp:positionH relativeFrom="column">
+                  <wp:posOffset>1804035</wp:posOffset>
                 </wp:positionH>
                 <wp:positionV relativeFrom="paragraph">
-                  <wp:posOffset>217170</wp:posOffset>
+                  <wp:posOffset>1977390</wp:posOffset>
                 </wp:positionV>
-                <wp:extent cx="3758565" cy="1508760"/>
-                <wp:effectExtent l="0" t="0" r="0" b="0"/>
+                <wp:extent cx="2724150" cy="1937385"/>
+                <wp:effectExtent l="0" t="0" r="0" b="5715"/>
                 <wp:wrapTopAndBottom/>
-                <wp:docPr id="951298450" name="Grupo 3"/>
+                <wp:docPr id="1706298951" name="Grupo 2"/>
                 <wp:cNvGraphicFramePr/>
                 <a:graphic xmlns:a="http://schemas.openxmlformats.org/drawingml/2006/main">
                   <a:graphicData uri="http://schemas.microsoft.com/office/word/2010/wordprocessingGroup">
@@ -624,14 +597,14 @@
                       <wpg:grpSpPr>
                         <a:xfrm>
                           <a:off x="0" y="0"/>
-                          <a:ext cx="3758565" cy="1508760"/>
+                          <a:ext cx="2724150" cy="1937385"/>
                           <a:chOff x="0" y="0"/>
-                          <a:chExt cx="3758565" cy="1508760"/>
+                          <a:chExt cx="2724150" cy="1937385"/>
                         </a:xfrm>
                       </wpg:grpSpPr>
                       <pic:pic xmlns:pic="http://schemas.openxmlformats.org/drawingml/2006/picture">
                         <pic:nvPicPr>
-                          <pic:cNvPr id="1738613296" name="Imagen 1" descr="Texto&#10;&#10;Descripción generada automáticamente"/>
+                          <pic:cNvPr id="565023824" name="Imagen 1" descr="Texto&#10;&#10;Descripción generada automáticamente"/>
                           <pic:cNvPicPr>
                             <a:picLocks noChangeAspect="1"/>
                           </pic:cNvPicPr>
@@ -651,7 +624,7 @@
                         <pic:spPr>
                           <a:xfrm>
                             <a:off x="0" y="0"/>
-                            <a:ext cx="3758565" cy="1123950"/>
+                            <a:ext cx="2724150" cy="1552575"/>
                           </a:xfrm>
                           <a:prstGeom prst="rect">
                             <a:avLst/>
@@ -659,12 +632,12 @@
                         </pic:spPr>
                       </pic:pic>
                       <wps:wsp>
-                        <wps:cNvPr id="759563708" name="Cuadro de texto 1"/>
+                        <wps:cNvPr id="2055658228" name="Cuadro de texto 1"/>
                         <wps:cNvSpPr txBox="1"/>
                         <wps:spPr>
                           <a:xfrm>
-                            <a:off x="0" y="1181100"/>
-                            <a:ext cx="3758565" cy="327660"/>
+                            <a:off x="0" y="1609725"/>
+                            <a:ext cx="2724150" cy="327660"/>
                           </a:xfrm>
                           <a:prstGeom prst="rect">
                             <a:avLst/>
@@ -705,7 +678,7 @@
                                 <w:fldChar w:fldCharType="end"/>
                               </w:r>
                               <w:r>
-                                <w:t>. Código en el IDE</w:t>
+                                <w:t>. Resultado de la ejecución</w:t>
                               </w:r>
                             </w:p>
                           </w:txbxContent>
@@ -725,11 +698,11 @@
           </mc:Choice>
           <mc:Fallback>
             <w:pict>
-              <v:group w14:anchorId="50AD7440" id="Grupo 3" o:spid="_x0000_s1029" style="position:absolute;margin-left:0;margin-top:17.1pt;width:295.95pt;height:118.8pt;z-index:251657216;mso-position-horizontal:center;mso-position-horizontal-relative:margin" coordsize="37585,15087" o:gfxdata="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">
-                <v:shape id="Imagen 1" o:spid="_x0000_s1030" type="#_x0000_t75" alt="Texto&#10;&#10;Descripción generada automáticamente" style="position:absolute;width:37585;height:11239;visibility:visible;mso-wrap-style:square" o:gfxdata="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">
+              <v:group w14:anchorId="56EEDFDD" id="Grupo 2" o:spid="_x0000_s1029" style="position:absolute;left:0;text-align:left;margin-left:142.05pt;margin-top:155.7pt;width:214.5pt;height:152.55pt;z-index:251653120" coordsize="27241,19373" o:gfxdata="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">
+                <v:shape id="Imagen 1" o:spid="_x0000_s1030" type="#_x0000_t75" alt="Texto&#10;&#10;Descripción generada automáticamente" style="position:absolute;width:27241;height:15525;visibility:visible;mso-wrap-style:square" o:gfxdata="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">
                   <v:imagedata r:id="rId12" o:title="Texto&#10;&#10;Descripción generada automáticamente"/>
                 </v:shape>
-                <v:shape id="Cuadro de texto 1" o:spid="_x0000_s1031" type="#_x0000_t202" style="position:absolute;top:11811;width:37585;height:3276;visibility:visible;mso-wrap-style:square;v-text-anchor:top" o:gfxdata="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" stroked="f">
+                <v:shape id="Cuadro de texto 1" o:spid="_x0000_s1031" type="#_x0000_t202" style="position:absolute;top:16097;width:27241;height:3276;visibility:visible;mso-wrap-style:square;v-text-anchor:top" o:gfxdata="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" stroked="f">
                   <v:textbox style="mso-fit-shape-to-text:t" inset="0,0,0,0">
                     <w:txbxContent>
                       <w:p>
@@ -759,13 +732,13 @@
                           <w:fldChar w:fldCharType="end"/>
                         </w:r>
                         <w:r>
-                          <w:t>. Código en el IDE</w:t>
+                          <w:t>. Resultado de la ejecución</w:t>
                         </w:r>
                       </w:p>
                     </w:txbxContent>
                   </v:textbox>
                 </v:shape>
-                <w10:wrap type="topAndBottom" anchorx="margin"/>
+                <w10:wrap type="topAndBottom"/>
               </v:group>
             </w:pict>
           </mc:Fallback>
@@ -773,9 +746,6 @@
       </w:r>
     </w:p>
     <w:p>
-      <w:pPr>
-        <w:pStyle w:val="Textbody"/>
-      </w:pPr>
       <w:r>
         <w:rPr>
           <w:noProof/>
@@ -783,18 +753,18 @@
         <mc:AlternateContent>
           <mc:Choice Requires="wpg">
             <w:drawing>
-              <wp:anchor distT="0" distB="0" distL="114300" distR="114300" simplePos="0" relativeHeight="251653120" behindDoc="0" locked="0" layoutInCell="1" allowOverlap="1" wp14:anchorId="1DDC4F50" wp14:editId="78E1F7EB">
+              <wp:anchor distT="0" distB="0" distL="114300" distR="114300" simplePos="0" relativeHeight="251657216" behindDoc="0" locked="0" layoutInCell="1" allowOverlap="1" wp14:anchorId="1CE0C0B8" wp14:editId="192ED342">
                 <wp:simplePos x="0" y="0"/>
-                <wp:positionH relativeFrom="margin">
-                  <wp:align>center</wp:align>
+                <wp:positionH relativeFrom="column">
+                  <wp:posOffset>3810</wp:posOffset>
                 </wp:positionH>
                 <wp:positionV relativeFrom="paragraph">
-                  <wp:posOffset>1888490</wp:posOffset>
+                  <wp:posOffset>2354580</wp:posOffset>
                 </wp:positionV>
-                <wp:extent cx="2562225" cy="1708785"/>
-                <wp:effectExtent l="0" t="0" r="9525" b="5715"/>
+                <wp:extent cx="6332220" cy="3137535"/>
+                <wp:effectExtent l="0" t="0" r="0" b="5715"/>
                 <wp:wrapTopAndBottom/>
-                <wp:docPr id="921568107" name="Grupo 2"/>
+                <wp:docPr id="1956846433" name="Grupo 3"/>
                 <wp:cNvGraphicFramePr/>
                 <a:graphic xmlns:a="http://schemas.openxmlformats.org/drawingml/2006/main">
                   <a:graphicData uri="http://schemas.microsoft.com/office/word/2010/wordprocessingGroup">
@@ -803,14 +773,14 @@
                       <wpg:grpSpPr>
                         <a:xfrm>
                           <a:off x="0" y="0"/>
-                          <a:ext cx="2562225" cy="1708785"/>
+                          <a:ext cx="6332220" cy="3137535"/>
                           <a:chOff x="0" y="0"/>
-                          <a:chExt cx="2562225" cy="1708785"/>
+                          <a:chExt cx="6332220" cy="3137535"/>
                         </a:xfrm>
                       </wpg:grpSpPr>
                       <pic:pic xmlns:pic="http://schemas.openxmlformats.org/drawingml/2006/picture">
                         <pic:nvPicPr>
-                          <pic:cNvPr id="904903641" name="Imagen 1"/>
+                          <pic:cNvPr id="216046669" name="Imagen 1" descr="Una captura de pantalla de un celular&#10;&#10;Descripción generada automáticamente con confianza media"/>
                           <pic:cNvPicPr>
                             <a:picLocks noChangeAspect="1"/>
                           </pic:cNvPicPr>
@@ -829,8 +799,8 @@
                         </pic:blipFill>
                         <pic:spPr>
                           <a:xfrm>
-                            <a:off x="1066800" y="0"/>
-                            <a:ext cx="438150" cy="1331595"/>
+                            <a:off x="0" y="0"/>
+                            <a:ext cx="6332220" cy="2751455"/>
                           </a:xfrm>
                           <a:prstGeom prst="rect">
                             <a:avLst/>
@@ -838,12 +808,12 @@
                         </pic:spPr>
                       </pic:pic>
                       <wps:wsp>
-                        <wps:cNvPr id="869963460" name="Cuadro de texto 1"/>
+                        <wps:cNvPr id="1424194415" name="Cuadro de texto 1"/>
                         <wps:cNvSpPr txBox="1"/>
                         <wps:spPr>
                           <a:xfrm>
-                            <a:off x="0" y="1381125"/>
-                            <a:ext cx="2562225" cy="327660"/>
+                            <a:off x="0" y="2809875"/>
+                            <a:ext cx="6332220" cy="327660"/>
                           </a:xfrm>
                           <a:prstGeom prst="rect">
                             <a:avLst/>
@@ -884,7 +854,15 @@
                                 <w:fldChar w:fldCharType="end"/>
                               </w:r>
                               <w:r>
-                                <w:t>. Resultado de la ejecución</w:t>
+                                <w:t xml:space="preserve">. </w:t>
+                              </w:r>
+                              <w:proofErr w:type="gramStart"/>
+                              <w:r>
+                                <w:t>Método calculadora</w:t>
+                              </w:r>
+                              <w:proofErr w:type="gramEnd"/>
+                              <w:r>
+                                <w:t xml:space="preserve"> para racionales</w:t>
                               </w:r>
                             </w:p>
                           </w:txbxContent>
@@ -904,11 +882,11 @@
           </mc:Choice>
           <mc:Fallback>
             <w:pict>
-              <v:group w14:anchorId="1DDC4F50" id="Grupo 2" o:spid="_x0000_s1032" style="position:absolute;margin-left:0;margin-top:148.7pt;width:201.75pt;height:134.55pt;z-index:251653120;mso-position-horizontal:center;mso-position-horizontal-relative:margin" coordsize="25622,17087" o:gfxdata="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">
-                <v:shape id="Imagen 1" o:spid="_x0000_s1033" type="#_x0000_t75" style="position:absolute;left:10668;width:4381;height:13315;visibility:visible;mso-wrap-style:square" o:gfxdata="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">
-                  <v:imagedata r:id="rId14" o:title=""/>
+              <v:group w14:anchorId="1CE0C0B8" id="Grupo 3" o:spid="_x0000_s1032" style="position:absolute;left:0;text-align:left;margin-left:.3pt;margin-top:185.4pt;width:498.6pt;height:247.05pt;z-index:251657216" coordsize="63322,31375" o:gfxdata="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">
+                <v:shape id="Imagen 1" o:spid="_x0000_s1033" type="#_x0000_t75" alt="Una captura de pantalla de un celular&#10;&#10;Descripción generada automáticamente con confianza media" style="position:absolute;width:63322;height:27514;visibility:visible;mso-wrap-style:square" o:gfxdata="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">
+                  <v:imagedata r:id="rId14" o:title="Una captura de pantalla de un celular&#10;&#10;Descripción generada automáticamente con confianza media"/>
                 </v:shape>
-                <v:shape id="Cuadro de texto 1" o:spid="_x0000_s1034" type="#_x0000_t202" style="position:absolute;top:13811;width:25622;height:3276;visibility:visible;mso-wrap-style:square;v-text-anchor:top" o:gfxdata="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" stroked="f">
+                <v:shape id="Cuadro de texto 1" o:spid="_x0000_s1034" type="#_x0000_t202" style="position:absolute;top:28098;width:63322;height:3277;visibility:visible;mso-wrap-style:square;v-text-anchor:top" o:gfxdata="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" stroked="f">
                   <v:textbox style="mso-fit-shape-to-text:t" inset="0,0,0,0">
                     <w:txbxContent>
                       <w:p>
@@ -938,43 +916,30 @@
                           <w:fldChar w:fldCharType="end"/>
                         </w:r>
                         <w:r>
-                          <w:t>. Resultado de la ejecución</w:t>
+                          <w:t xml:space="preserve">. </w:t>
+                        </w:r>
+                        <w:proofErr w:type="gramStart"/>
+                        <w:r>
+                          <w:t>Método calculadora</w:t>
+                        </w:r>
+                        <w:proofErr w:type="gramEnd"/>
+                        <w:r>
+                          <w:t xml:space="preserve"> para racionales</w:t>
                         </w:r>
                       </w:p>
                     </w:txbxContent>
                   </v:textbox>
                 </v:shape>
-                <w10:wrap type="topAndBottom" anchorx="margin"/>
+                <w10:wrap type="topAndBottom"/>
               </v:group>
             </w:pict>
           </mc:Fallback>
         </mc:AlternateContent>
       </w:r>
     </w:p>
+    <w:p/>
+    <w:p/>
     <w:p>
-      <w:pPr>
-        <w:pStyle w:val="Textbody"/>
-      </w:pPr>
-    </w:p>
-    <w:p>
-      <w:pPr>
-        <w:pStyle w:val="Textbody"/>
-      </w:pPr>
-    </w:p>
-    <w:p>
-      <w:pPr>
-        <w:pStyle w:val="Textbody"/>
-      </w:pPr>
-    </w:p>
-    <w:p>
-      <w:pPr>
-        <w:pStyle w:val="Textbody"/>
-      </w:pPr>
-    </w:p>
-    <w:p>
-      <w:pPr>
-        <w:pStyle w:val="Ttulo1"/>
-      </w:pPr>
       <w:r>
         <w:rPr>
           <w:noProof/>
@@ -983,18 +948,18 @@
         <mc:AlternateContent>
           <mc:Choice Requires="wpg">
             <w:drawing>
-              <wp:anchor distT="0" distB="0" distL="114300" distR="114300" simplePos="0" relativeHeight="251665408" behindDoc="0" locked="0" layoutInCell="1" allowOverlap="1" wp14:anchorId="47905969" wp14:editId="27F97288">
+              <wp:anchor distT="0" distB="0" distL="114300" distR="114300" simplePos="0" relativeHeight="251661312" behindDoc="0" locked="0" layoutInCell="1" allowOverlap="1" wp14:anchorId="3B1F8E0A" wp14:editId="346B4413">
                 <wp:simplePos x="0" y="0"/>
                 <wp:positionH relativeFrom="margin">
                   <wp:align>center</wp:align>
                 </wp:positionH>
                 <wp:positionV relativeFrom="paragraph">
-                  <wp:posOffset>3449955</wp:posOffset>
+                  <wp:posOffset>0</wp:posOffset>
                 </wp:positionV>
-                <wp:extent cx="3762375" cy="1708785"/>
-                <wp:effectExtent l="0" t="0" r="9525" b="5715"/>
+                <wp:extent cx="3752850" cy="2280285"/>
+                <wp:effectExtent l="0" t="0" r="0" b="5715"/>
                 <wp:wrapTopAndBottom/>
-                <wp:docPr id="2020761877" name="Grupo 5"/>
+                <wp:docPr id="670261132" name="Grupo 4"/>
                 <wp:cNvGraphicFramePr/>
                 <a:graphic xmlns:a="http://schemas.openxmlformats.org/drawingml/2006/main">
                   <a:graphicData uri="http://schemas.microsoft.com/office/word/2010/wordprocessingGroup">
@@ -1003,14 +968,14 @@
                       <wpg:grpSpPr>
                         <a:xfrm>
                           <a:off x="0" y="0"/>
-                          <a:ext cx="3762375" cy="1708785"/>
+                          <a:ext cx="3752850" cy="2280285"/>
                           <a:chOff x="0" y="0"/>
-                          <a:chExt cx="3762375" cy="1708785"/>
+                          <a:chExt cx="3752850" cy="2280285"/>
                         </a:xfrm>
                       </wpg:grpSpPr>
                       <pic:pic xmlns:pic="http://schemas.openxmlformats.org/drawingml/2006/picture">
                         <pic:nvPicPr>
-                          <pic:cNvPr id="1921066909" name="Imagen 1" descr="Texto&#10;&#10;Descripción generada automáticamente"/>
+                          <pic:cNvPr id="1831568647" name="Imagen 1" descr="Texto&#10;&#10;Descripción generada automáticamente"/>
                           <pic:cNvPicPr>
                             <a:picLocks noChangeAspect="1"/>
                           </pic:cNvPicPr>
@@ -1030,7 +995,7 @@
                         <pic:spPr>
                           <a:xfrm>
                             <a:off x="0" y="0"/>
-                            <a:ext cx="3762375" cy="1323975"/>
+                            <a:ext cx="3752850" cy="1895475"/>
                           </a:xfrm>
                           <a:prstGeom prst="rect">
                             <a:avLst/>
@@ -1038,12 +1003,12 @@
                         </pic:spPr>
                       </pic:pic>
                       <wps:wsp>
-                        <wps:cNvPr id="1124599168" name="Cuadro de texto 1"/>
+                        <wps:cNvPr id="2076025881" name="Cuadro de texto 1"/>
                         <wps:cNvSpPr txBox="1"/>
                         <wps:spPr>
                           <a:xfrm>
-                            <a:off x="0" y="1381125"/>
-                            <a:ext cx="3762375" cy="327660"/>
+                            <a:off x="0" y="1952625"/>
+                            <a:ext cx="3752850" cy="327660"/>
                           </a:xfrm>
                           <a:prstGeom prst="rect">
                             <a:avLst/>
@@ -1084,7 +1049,7 @@
                                 <w:fldChar w:fldCharType="end"/>
                               </w:r>
                               <w:r>
-                                <w:t>. Método invertir</w:t>
+                                <w:t>. Resultado de la ejecución</w:t>
                               </w:r>
                             </w:p>
                           </w:txbxContent>
@@ -1104,11 +1069,11 @@
           </mc:Choice>
           <mc:Fallback>
             <w:pict>
-              <v:group w14:anchorId="47905969" id="Grupo 5" o:spid="_x0000_s1035" style="position:absolute;left:0;text-align:left;margin-left:0;margin-top:271.65pt;width:296.25pt;height:134.55pt;z-index:251665408;mso-position-horizontal:center;mso-position-horizontal-relative:margin" coordsize="37623,17087" o:gfxdata="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">
-                <v:shape id="Imagen 1" o:spid="_x0000_s1036" type="#_x0000_t75" alt="Texto&#10;&#10;Descripción generada automáticamente" style="position:absolute;width:37623;height:13239;visibility:visible;mso-wrap-style:square" o:gfxdata="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">
+              <v:group w14:anchorId="3B1F8E0A" id="Grupo 4" o:spid="_x0000_s1035" style="position:absolute;left:0;text-align:left;margin-left:0;margin-top:0;width:295.5pt;height:179.55pt;z-index:251661312;mso-position-horizontal:center;mso-position-horizontal-relative:margin" coordsize="37528,22802" o:gfxdata="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">
+                <v:shape id="Imagen 1" o:spid="_x0000_s1036" type="#_x0000_t75" alt="Texto&#10;&#10;Descripción generada automáticamente" style="position:absolute;width:37528;height:18954;visibility:visible;mso-wrap-style:square" o:gfxdata="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">
                   <v:imagedata r:id="rId16" o:title="Texto&#10;&#10;Descripción generada automáticamente"/>
                 </v:shape>
-                <v:shape id="Cuadro de texto 1" o:spid="_x0000_s1037" type="#_x0000_t202" style="position:absolute;top:13811;width:37623;height:3276;visibility:visible;mso-wrap-style:square;v-text-anchor:top" o:gfxdata="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" stroked="f">
+                <v:shape id="Cuadro de texto 1" o:spid="_x0000_s1037" type="#_x0000_t202" style="position:absolute;top:19526;width:37528;height:3276;visibility:visible;mso-wrap-style:square;v-text-anchor:top" o:gfxdata="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" stroked="f">
                   <v:textbox style="mso-fit-shape-to-text:t" inset="0,0,0,0">
                     <w:txbxContent>
                       <w:p>
@@ -1138,7 +1103,7 @@
                           <w:fldChar w:fldCharType="end"/>
                         </w:r>
                         <w:r>
-                          <w:t>. Método invertir</w:t>
+                          <w:t>. Resultado de la ejecución</w:t>
                         </w:r>
                       </w:p>
                     </w:txbxContent>
@@ -1150,6 +1115,51 @@
           </mc:Fallback>
         </mc:AlternateContent>
       </w:r>
+    </w:p>
+    <w:p/>
+    <w:p/>
+    <w:p/>
+    <w:p/>
+    <w:p/>
+    <w:p/>
+    <w:p/>
+    <w:p/>
+    <w:p/>
+    <w:p/>
+    <w:p/>
+    <w:p/>
+    <w:p/>
+    <w:p/>
+    <w:p/>
+    <w:p/>
+    <w:p/>
+    <w:p/>
+    <w:p/>
+    <w:p/>
+    <w:p/>
+    <w:p/>
+    <w:p/>
+    <w:p/>
+    <w:p/>
+    <w:p/>
+    <w:p/>
+    <w:p/>
+    <w:p/>
+    <w:p/>
+    <w:p/>
+    <w:p>
+      <w:pPr>
+        <w:pStyle w:val="Ttulo2"/>
+      </w:pPr>
+      <w:r>
+        <w:lastRenderedPageBreak/>
+        <w:t>Paso de parámetros por referencia</w:t>
+      </w:r>
+    </w:p>
+    <w:p>
+      <w:pPr>
+        <w:pStyle w:val="Ttulo3"/>
+      </w:pPr>
       <w:r>
         <w:rPr>
           <w:noProof/>
@@ -1157,18 +1167,18 @@
         <mc:AlternateContent>
           <mc:Choice Requires="wpg">
             <w:drawing>
-              <wp:anchor distT="0" distB="0" distL="114300" distR="114300" simplePos="0" relativeHeight="251661312" behindDoc="0" locked="0" layoutInCell="1" allowOverlap="1" wp14:anchorId="74DA7382" wp14:editId="26FBE128">
+              <wp:anchor distT="0" distB="0" distL="114300" distR="114300" simplePos="0" relativeHeight="251665408" behindDoc="0" locked="0" layoutInCell="1" allowOverlap="1" wp14:anchorId="4A1821EC" wp14:editId="121F501E">
                 <wp:simplePos x="0" y="0"/>
-                <wp:positionH relativeFrom="column">
-                  <wp:posOffset>1375410</wp:posOffset>
+                <wp:positionH relativeFrom="margin">
+                  <wp:align>center</wp:align>
                 </wp:positionH>
                 <wp:positionV relativeFrom="paragraph">
-                  <wp:posOffset>356235</wp:posOffset>
+                  <wp:posOffset>365760</wp:posOffset>
                 </wp:positionV>
-                <wp:extent cx="3571875" cy="2994660"/>
-                <wp:effectExtent l="0" t="0" r="9525" b="0"/>
+                <wp:extent cx="5543550" cy="4914900"/>
+                <wp:effectExtent l="0" t="0" r="0" b="0"/>
                 <wp:wrapTopAndBottom/>
-                <wp:docPr id="99714324" name="Grupo 4"/>
+                <wp:docPr id="1217829034" name="Grupo 5"/>
                 <wp:cNvGraphicFramePr/>
                 <a:graphic xmlns:a="http://schemas.openxmlformats.org/drawingml/2006/main">
                   <a:graphicData uri="http://schemas.microsoft.com/office/word/2010/wordprocessingGroup">
@@ -1177,14 +1187,14 @@
                       <wpg:grpSpPr>
                         <a:xfrm>
                           <a:off x="0" y="0"/>
-                          <a:ext cx="3571875" cy="2994660"/>
+                          <a:ext cx="5543550" cy="4914900"/>
                           <a:chOff x="0" y="0"/>
-                          <a:chExt cx="3571875" cy="2994660"/>
+                          <a:chExt cx="6332220" cy="5699760"/>
                         </a:xfrm>
                       </wpg:grpSpPr>
                       <pic:pic xmlns:pic="http://schemas.openxmlformats.org/drawingml/2006/picture">
                         <pic:nvPicPr>
-                          <pic:cNvPr id="164711622" name="Imagen 1" descr="Texto&#10;&#10;Descripción generada automáticamente"/>
+                          <pic:cNvPr id="1327222801" name="Imagen 1" descr="Texto&#10;&#10;Descripción generada automáticamente"/>
                           <pic:cNvPicPr>
                             <a:picLocks noChangeAspect="1"/>
                           </pic:cNvPicPr>
@@ -1204,7 +1214,7 @@
                         <pic:spPr>
                           <a:xfrm>
                             <a:off x="0" y="0"/>
-                            <a:ext cx="3571875" cy="2609850"/>
+                            <a:ext cx="6332220" cy="5308600"/>
                           </a:xfrm>
                           <a:prstGeom prst="rect">
                             <a:avLst/>
@@ -1212,12 +1222,12 @@
                         </pic:spPr>
                       </pic:pic>
                       <wps:wsp>
-                        <wps:cNvPr id="1419621970" name="Cuadro de texto 1"/>
+                        <wps:cNvPr id="1928135252" name="Cuadro de texto 1"/>
                         <wps:cNvSpPr txBox="1"/>
                         <wps:spPr>
                           <a:xfrm>
-                            <a:off x="0" y="2667000"/>
-                            <a:ext cx="3571875" cy="327660"/>
+                            <a:off x="0" y="5372100"/>
+                            <a:ext cx="6332220" cy="327660"/>
                           </a:xfrm>
                           <a:prstGeom prst="rect">
                             <a:avLst/>
@@ -1236,11 +1246,9 @@
                                 <w:pStyle w:val="Descripcin"/>
                                 <w:jc w:val="center"/>
                                 <w:rPr>
-                                  <w:rFonts w:ascii="Liberation Sans" w:eastAsia="Microsoft YaHei" w:hAnsi="Liberation Sans"/>
-                                  <w:b/>
-                                  <w:bCs/>
-                                  <w:sz w:val="36"/>
-                                  <w:szCs w:val="36"/>
+                                  <w:rFonts w:asciiTheme="majorHAnsi" w:hAnsiTheme="majorHAnsi" w:cs="Mangal"/>
+                                  <w:color w:val="1F3763" w:themeColor="accent1" w:themeShade="7F"/>
+                                  <w:szCs w:val="21"/>
                                 </w:rPr>
                               </w:pPr>
                               <w:r>
@@ -1265,15 +1273,7 @@
                                 <w:fldChar w:fldCharType="end"/>
                               </w:r>
                               <w:r>
-                                <w:t xml:space="preserve">. Método </w:t>
-                              </w:r>
-                              <w:proofErr w:type="spellStart"/>
-                              <w:r>
-                                <w:t>main</w:t>
-                              </w:r>
-                              <w:proofErr w:type="spellEnd"/>
-                              <w:r>
-                                <w:t xml:space="preserve"> en el IDE</w:t>
+                                <w:t>. Código en el IDE</w:t>
                               </w:r>
                             </w:p>
                           </w:txbxContent>
@@ -1282,34 +1282,38 @@
                           <a:prstTxWarp prst="textNoShape">
                             <a:avLst/>
                           </a:prstTxWarp>
-                          <a:spAutoFit/>
+                          <a:noAutofit/>
                         </wps:bodyPr>
                       </wps:wsp>
                     </wpg:wgp>
                   </a:graphicData>
                 </a:graphic>
+                <wp14:sizeRelH relativeFrom="margin">
+                  <wp14:pctWidth>0</wp14:pctWidth>
+                </wp14:sizeRelH>
+                <wp14:sizeRelV relativeFrom="margin">
+                  <wp14:pctHeight>0</wp14:pctHeight>
+                </wp14:sizeRelV>
               </wp:anchor>
             </w:drawing>
           </mc:Choice>
           <mc:Fallback>
             <w:pict>
-              <v:group w14:anchorId="74DA7382" id="Grupo 4" o:spid="_x0000_s1038" style="position:absolute;left:0;text-align:left;margin-left:108.3pt;margin-top:28.05pt;width:281.25pt;height:235.8pt;z-index:251661312" coordsize="35718,29946" o:gfxdata="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">
-                <v:shape id="Imagen 1" o:spid="_x0000_s1039" type="#_x0000_t75" alt="Texto&#10;&#10;Descripción generada automáticamente" style="position:absolute;width:35718;height:26098;visibility:visible;mso-wrap-style:square" o:gfxdata="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">
+              <v:group w14:anchorId="4A1821EC" id="Grupo 5" o:spid="_x0000_s1038" style="position:absolute;left:0;text-align:left;margin-left:0;margin-top:28.8pt;width:436.5pt;height:387pt;z-index:251665408;mso-position-horizontal:center;mso-position-horizontal-relative:margin;mso-width-relative:margin;mso-height-relative:margin" coordsize="63322,56997" o:gfxdata="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">
+                <v:shape id="Imagen 1" o:spid="_x0000_s1039" type="#_x0000_t75" alt="Texto&#10;&#10;Descripción generada automáticamente" style="position:absolute;width:63322;height:53086;visibility:visible;mso-wrap-style:square" o:gfxdata="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">
                   <v:imagedata r:id="rId18" o:title="Texto&#10;&#10;Descripción generada automáticamente"/>
                 </v:shape>
-                <v:shape id="Cuadro de texto 1" o:spid="_x0000_s1040" type="#_x0000_t202" style="position:absolute;top:26670;width:35718;height:3276;visibility:visible;mso-wrap-style:square;v-text-anchor:top" o:gfxdata="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" stroked="f">
-                  <v:textbox style="mso-fit-shape-to-text:t" inset="0,0,0,0">
+                <v:shape id="Cuadro de texto 1" o:spid="_x0000_s1040" type="#_x0000_t202" style="position:absolute;top:53721;width:63322;height:3276;visibility:visible;mso-wrap-style:square;v-text-anchor:top" o:gfxdata="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" stroked="f">
+                  <v:textbox inset="0,0,0,0">
                     <w:txbxContent>
                       <w:p>
                         <w:pPr>
                           <w:pStyle w:val="Descripcin"/>
                           <w:jc w:val="center"/>
                           <w:rPr>
-                            <w:rFonts w:ascii="Liberation Sans" w:eastAsia="Microsoft YaHei" w:hAnsi="Liberation Sans"/>
-                            <w:b/>
-                            <w:bCs/>
-                            <w:sz w:val="36"/>
-                            <w:szCs w:val="36"/>
+                            <w:rFonts w:asciiTheme="majorHAnsi" w:hAnsiTheme="majorHAnsi" w:cs="Mangal"/>
+                            <w:color w:val="1F3763" w:themeColor="accent1" w:themeShade="7F"/>
+                            <w:szCs w:val="21"/>
                           </w:rPr>
                         </w:pPr>
                         <w:r>
@@ -1334,34 +1338,24 @@
                           <w:fldChar w:fldCharType="end"/>
                         </w:r>
                         <w:r>
-                          <w:t xml:space="preserve">. Método </w:t>
-                        </w:r>
-                        <w:proofErr w:type="spellStart"/>
-                        <w:r>
-                          <w:t>main</w:t>
-                        </w:r>
-                        <w:proofErr w:type="spellEnd"/>
-                        <w:r>
-                          <w:t xml:space="preserve"> en el IDE</w:t>
+                          <w:t>. Código en el IDE</w:t>
                         </w:r>
                       </w:p>
                     </w:txbxContent>
                   </v:textbox>
                 </v:shape>
-                <w10:wrap type="topAndBottom"/>
+                <w10:wrap type="topAndBottom" anchorx="margin"/>
               </v:group>
             </w:pict>
           </mc:Fallback>
         </mc:AlternateContent>
       </w:r>
       <w:r>
-        <w:t>Invertir</w:t>
+        <w:t>Primera forma</w:t>
       </w:r>
     </w:p>
+    <w:p/>
     <w:p>
-      <w:pPr>
-        <w:pStyle w:val="Textbody"/>
-      </w:pPr>
       <w:r>
         <w:rPr>
           <w:noProof/>
@@ -1369,18 +1363,18 @@
         <mc:AlternateContent>
           <mc:Choice Requires="wpg">
             <w:drawing>
-              <wp:anchor distT="0" distB="0" distL="114300" distR="114300" simplePos="0" relativeHeight="251669504" behindDoc="0" locked="0" layoutInCell="1" allowOverlap="1" wp14:anchorId="373FCF23" wp14:editId="27AB8B52">
+              <wp:anchor distT="0" distB="0" distL="114300" distR="114300" simplePos="0" relativeHeight="251669504" behindDoc="0" locked="0" layoutInCell="1" allowOverlap="1" wp14:anchorId="605736E5" wp14:editId="56513FC0">
                 <wp:simplePos x="0" y="0"/>
                 <wp:positionH relativeFrom="margin">
                   <wp:align>center</wp:align>
                 </wp:positionH>
                 <wp:positionV relativeFrom="paragraph">
-                  <wp:posOffset>5126355</wp:posOffset>
+                  <wp:posOffset>232410</wp:posOffset>
                 </wp:positionV>
-                <wp:extent cx="4000500" cy="1127760"/>
-                <wp:effectExtent l="0" t="0" r="0" b="0"/>
+                <wp:extent cx="3133725" cy="1876425"/>
+                <wp:effectExtent l="0" t="0" r="9525" b="9525"/>
                 <wp:wrapTopAndBottom/>
-                <wp:docPr id="1415763767" name="Grupo 6"/>
+                <wp:docPr id="117356548" name="Grupo 6"/>
                 <wp:cNvGraphicFramePr/>
                 <a:graphic xmlns:a="http://schemas.openxmlformats.org/drawingml/2006/main">
                   <a:graphicData uri="http://schemas.microsoft.com/office/word/2010/wordprocessingGroup">
@@ -1389,14 +1383,14 @@
                       <wpg:grpSpPr>
                         <a:xfrm>
                           <a:off x="0" y="0"/>
-                          <a:ext cx="4000500" cy="1127760"/>
+                          <a:ext cx="3133725" cy="1876425"/>
                           <a:chOff x="0" y="0"/>
-                          <a:chExt cx="4000500" cy="1127760"/>
+                          <a:chExt cx="3857625" cy="2604135"/>
                         </a:xfrm>
                       </wpg:grpSpPr>
                       <pic:pic xmlns:pic="http://schemas.openxmlformats.org/drawingml/2006/picture">
                         <pic:nvPicPr>
-                          <pic:cNvPr id="384457675" name="Imagen 1" descr="Pantalla de computadora con letras&#10;&#10;Descripción generada automáticamente con confianza media"/>
+                          <pic:cNvPr id="24245894" name="Imagen 1" descr="Texto&#10;&#10;Descripción generada automáticamente"/>
                           <pic:cNvPicPr>
                             <a:picLocks noChangeAspect="1"/>
                           </pic:cNvPicPr>
@@ -1416,7 +1410,7 @@
                         <pic:spPr>
                           <a:xfrm>
                             <a:off x="0" y="0"/>
-                            <a:ext cx="4000500" cy="742950"/>
+                            <a:ext cx="3857625" cy="2219325"/>
                           </a:xfrm>
                           <a:prstGeom prst="rect">
                             <a:avLst/>
@@ -1424,12 +1418,12 @@
                         </pic:spPr>
                       </pic:pic>
                       <wps:wsp>
-                        <wps:cNvPr id="610315810" name="Cuadro de texto 1"/>
+                        <wps:cNvPr id="1872741894" name="Cuadro de texto 1"/>
                         <wps:cNvSpPr txBox="1"/>
                         <wps:spPr>
                           <a:xfrm>
-                            <a:off x="0" y="800100"/>
-                            <a:ext cx="4000500" cy="327660"/>
+                            <a:off x="0" y="2276475"/>
+                            <a:ext cx="3857625" cy="327660"/>
                           </a:xfrm>
                           <a:prstGeom prst="rect">
                             <a:avLst/>
@@ -1470,15 +1464,7 @@
                                 <w:fldChar w:fldCharType="end"/>
                               </w:r>
                               <w:r>
-                                <w:t xml:space="preserve">. Creación del objeto </w:t>
-                              </w:r>
-                              <w:proofErr w:type="spellStart"/>
-                              <w:r>
-                                <w:t>Random</w:t>
-                              </w:r>
-                              <w:proofErr w:type="spellEnd"/>
-                              <w:r>
-                                <w:t xml:space="preserve"> y declaración de N</w:t>
+                                <w:t>. Resultado de la ejecución</w:t>
                               </w:r>
                             </w:p>
                           </w:txbxContent>
@@ -1487,23 +1473,29 @@
                           <a:prstTxWarp prst="textNoShape">
                             <a:avLst/>
                           </a:prstTxWarp>
-                          <a:spAutoFit/>
+                          <a:noAutofit/>
                         </wps:bodyPr>
                       </wps:wsp>
                     </wpg:wgp>
                   </a:graphicData>
                 </a:graphic>
+                <wp14:sizeRelH relativeFrom="margin">
+                  <wp14:pctWidth>0</wp14:pctWidth>
+                </wp14:sizeRelH>
+                <wp14:sizeRelV relativeFrom="margin">
+                  <wp14:pctHeight>0</wp14:pctHeight>
+                </wp14:sizeRelV>
               </wp:anchor>
             </w:drawing>
           </mc:Choice>
           <mc:Fallback>
             <w:pict>
-              <v:group w14:anchorId="373FCF23" id="Grupo 6" o:spid="_x0000_s1041" style="position:absolute;margin-left:0;margin-top:403.65pt;width:315pt;height:88.8pt;z-index:251669504;mso-position-horizontal:center;mso-position-horizontal-relative:margin" coordsize="40005,11277" o:gfxdata="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">
-                <v:shape id="Imagen 1" o:spid="_x0000_s1042" type="#_x0000_t75" alt="Pantalla de computadora con letras&#10;&#10;Descripción generada automáticamente con confianza media" style="position:absolute;width:40005;height:7429;visibility:visible;mso-wrap-style:square" o:gfxdata="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">
-                  <v:imagedata r:id="rId20" o:title="Pantalla de computadora con letras&#10;&#10;Descripción generada automáticamente con confianza media"/>
+              <v:group w14:anchorId="605736E5" id="Grupo 6" o:spid="_x0000_s1041" style="position:absolute;left:0;text-align:left;margin-left:0;margin-top:18.3pt;width:246.75pt;height:147.75pt;z-index:251669504;mso-position-horizontal:center;mso-position-horizontal-relative:margin;mso-width-relative:margin;mso-height-relative:margin" coordsize="38576,26041" o:gfxdata="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">
+                <v:shape id="Imagen 1" o:spid="_x0000_s1042" type="#_x0000_t75" alt="Texto&#10;&#10;Descripción generada automáticamente" style="position:absolute;width:38576;height:22193;visibility:visible;mso-wrap-style:square" o:gfxdata="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">
+                  <v:imagedata r:id="rId20" o:title="Texto&#10;&#10;Descripción generada automáticamente"/>
                 </v:shape>
-                <v:shape id="Cuadro de texto 1" o:spid="_x0000_s1043" type="#_x0000_t202" style="position:absolute;top:8001;width:40005;height:3276;visibility:visible;mso-wrap-style:square;v-text-anchor:top" o:gfxdata="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" stroked="f">
-                  <v:textbox style="mso-fit-shape-to-text:t" inset="0,0,0,0">
+                <v:shape id="Cuadro de texto 1" o:spid="_x0000_s1043" type="#_x0000_t202" style="position:absolute;top:22764;width:38576;height:3277;visibility:visible;mso-wrap-style:square;v-text-anchor:top" o:gfxdata="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" stroked="f">
+                  <v:textbox inset="0,0,0,0">
                     <w:txbxContent>
                       <w:p>
                         <w:pPr>
@@ -1532,15 +1524,7 @@
                           <w:fldChar w:fldCharType="end"/>
                         </w:r>
                         <w:r>
-                          <w:t xml:space="preserve">. Creación del objeto </w:t>
-                        </w:r>
-                        <w:proofErr w:type="spellStart"/>
-                        <w:r>
-                          <w:t>Random</w:t>
-                        </w:r>
-                        <w:proofErr w:type="spellEnd"/>
-                        <w:r>
-                          <w:t xml:space="preserve"> y declaración de N</w:t>
+                          <w:t>. Resultado de la ejecución</w:t>
                         </w:r>
                       </w:p>
                     </w:txbxContent>
@@ -1553,29 +1537,33 @@
         </mc:AlternateContent>
       </w:r>
     </w:p>
+    <w:p/>
+    <w:p/>
+    <w:p/>
     <w:p>
       <w:pPr>
-        <w:pStyle w:val="Textbody"/>
+        <w:pStyle w:val="Ttulo3"/>
       </w:pPr>
       <w:r>
         <w:rPr>
           <w:noProof/>
         </w:rPr>
+        <w:lastRenderedPageBreak/>
         <mc:AlternateContent>
           <mc:Choice Requires="wpg">
             <w:drawing>
-              <wp:anchor distT="0" distB="0" distL="114300" distR="114300" simplePos="0" relativeHeight="251673600" behindDoc="0" locked="0" layoutInCell="1" allowOverlap="1" wp14:anchorId="0D01A31F" wp14:editId="7B0CA04D">
+              <wp:anchor distT="0" distB="0" distL="114300" distR="114300" simplePos="0" relativeHeight="251673600" behindDoc="0" locked="0" layoutInCell="1" allowOverlap="1" wp14:anchorId="2D39C5F3" wp14:editId="06079314">
                 <wp:simplePos x="0" y="0"/>
-                <wp:positionH relativeFrom="margin">
-                  <wp:align>center</wp:align>
+                <wp:positionH relativeFrom="column">
+                  <wp:posOffset>70485</wp:posOffset>
                 </wp:positionH>
                 <wp:positionV relativeFrom="paragraph">
-                  <wp:posOffset>1339850</wp:posOffset>
+                  <wp:posOffset>270510</wp:posOffset>
                 </wp:positionV>
-                <wp:extent cx="3533775" cy="1384935"/>
-                <wp:effectExtent l="0" t="0" r="9525" b="5715"/>
+                <wp:extent cx="6332220" cy="4613910"/>
+                <wp:effectExtent l="0" t="0" r="0" b="0"/>
                 <wp:wrapTopAndBottom/>
-                <wp:docPr id="1992447381" name="Grupo 7"/>
+                <wp:docPr id="728281294" name="Grupo 7"/>
                 <wp:cNvGraphicFramePr/>
                 <a:graphic xmlns:a="http://schemas.openxmlformats.org/drawingml/2006/main">
                   <a:graphicData uri="http://schemas.microsoft.com/office/word/2010/wordprocessingGroup">
@@ -1584,14 +1572,14 @@
                       <wpg:grpSpPr>
                         <a:xfrm>
                           <a:off x="0" y="0"/>
-                          <a:ext cx="3533775" cy="1384935"/>
+                          <a:ext cx="6332220" cy="4613910"/>
                           <a:chOff x="0" y="0"/>
-                          <a:chExt cx="3533775" cy="1384935"/>
+                          <a:chExt cx="6332220" cy="4613910"/>
                         </a:xfrm>
                       </wpg:grpSpPr>
                       <pic:pic xmlns:pic="http://schemas.openxmlformats.org/drawingml/2006/picture">
                         <pic:nvPicPr>
-                          <pic:cNvPr id="413310999" name="Imagen 1" descr="Texto&#10;&#10;Descripción generada automáticamente"/>
+                          <pic:cNvPr id="384782035" name="Imagen 1" descr="Texto&#10;&#10;Descripción generada automáticamente"/>
                           <pic:cNvPicPr>
                             <a:picLocks noChangeAspect="1"/>
                           </pic:cNvPicPr>
@@ -1611,7 +1599,7 @@
                         <pic:spPr>
                           <a:xfrm>
                             <a:off x="0" y="0"/>
-                            <a:ext cx="3533775" cy="1000125"/>
+                            <a:ext cx="6332220" cy="4231005"/>
                           </a:xfrm>
                           <a:prstGeom prst="rect">
                             <a:avLst/>
@@ -1619,12 +1607,202 @@
                         </pic:spPr>
                       </pic:pic>
                       <wps:wsp>
-                        <wps:cNvPr id="1034896360" name="Cuadro de texto 1"/>
+                        <wps:cNvPr id="266774068" name="Cuadro de texto 1"/>
                         <wps:cNvSpPr txBox="1"/>
                         <wps:spPr>
                           <a:xfrm>
-                            <a:off x="0" y="1057275"/>
-                            <a:ext cx="3533775" cy="327660"/>
+                            <a:off x="0" y="4286250"/>
+                            <a:ext cx="6332220" cy="327660"/>
+                          </a:xfrm>
+                          <a:prstGeom prst="rect">
+                            <a:avLst/>
+                          </a:prstGeom>
+                          <a:solidFill>
+                            <a:prstClr val="white"/>
+                          </a:solidFill>
+                          <a:ln>
+                            <a:noFill/>
+                          </a:ln>
+                        </wps:spPr>
+                        <wps:txbx>
+                          <w:txbxContent>
+                            <w:p>
+                              <w:pPr>
+                                <w:pStyle w:val="Descripcin"/>
+                                <w:jc w:val="center"/>
+                                <w:rPr>
+                                  <w:rFonts w:asciiTheme="majorHAnsi" w:hAnsiTheme="majorHAnsi" w:cs="Mangal"/>
+                                  <w:color w:val="1F3763" w:themeColor="accent1" w:themeShade="7F"/>
+                                  <w:szCs w:val="21"/>
+                                </w:rPr>
+                              </w:pPr>
+                              <w:r>
+                                <w:t xml:space="preserve">Figura </w:t>
+                              </w:r>
+                              <w:r>
+                                <w:fldChar w:fldCharType="begin"/>
+                              </w:r>
+                              <w:r>
+                                <w:instrText xml:space="preserve"> SEQ Figura \* ARABIC </w:instrText>
+                              </w:r>
+                              <w:r>
+                                <w:fldChar w:fldCharType="separate"/>
+                              </w:r>
+                              <w:r>
+                                <w:rPr>
+                                  <w:noProof/>
+                                </w:rPr>
+                                <w:t>7</w:t>
+                              </w:r>
+                              <w:r>
+                                <w:fldChar w:fldCharType="end"/>
+                              </w:r>
+                              <w:r>
+                                <w:t>. Código en el IDE</w:t>
+                              </w:r>
+                            </w:p>
+                          </w:txbxContent>
+                        </wps:txbx>
+                        <wps:bodyPr rot="0" spcFirstLastPara="0" vertOverflow="overflow" horzOverflow="overflow" vert="horz" wrap="square" lIns="0" tIns="0" rIns="0" bIns="0" numCol="1" spcCol="0" rtlCol="0" fromWordArt="0" anchor="t" anchorCtr="0" forceAA="0" compatLnSpc="1">
+                          <a:prstTxWarp prst="textNoShape">
+                            <a:avLst/>
+                          </a:prstTxWarp>
+                          <a:spAutoFit/>
+                        </wps:bodyPr>
+                      </wps:wsp>
+                    </wpg:wgp>
+                  </a:graphicData>
+                </a:graphic>
+              </wp:anchor>
+            </w:drawing>
+          </mc:Choice>
+          <mc:Fallback>
+            <w:pict>
+              <v:group w14:anchorId="2D39C5F3" id="Grupo 7" o:spid="_x0000_s1044" style="position:absolute;left:0;text-align:left;margin-left:5.55pt;margin-top:21.3pt;width:498.6pt;height:363.3pt;z-index:251673600" coordsize="63322,46139" o:gfxdata="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">
+                <v:shape id="Imagen 1" o:spid="_x0000_s1045" type="#_x0000_t75" alt="Texto&#10;&#10;Descripción generada automáticamente" style="position:absolute;width:63322;height:42310;visibility:visible;mso-wrap-style:square" o:gfxdata="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">
+                  <v:imagedata r:id="rId22" o:title="Texto&#10;&#10;Descripción generada automáticamente"/>
+                </v:shape>
+                <v:shape id="Cuadro de texto 1" o:spid="_x0000_s1046" type="#_x0000_t202" style="position:absolute;top:42862;width:63322;height:3277;visibility:visible;mso-wrap-style:square;v-text-anchor:top" o:gfxdata="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" stroked="f">
+                  <v:textbox style="mso-fit-shape-to-text:t" inset="0,0,0,0">
+                    <w:txbxContent>
+                      <w:p>
+                        <w:pPr>
+                          <w:pStyle w:val="Descripcin"/>
+                          <w:jc w:val="center"/>
+                          <w:rPr>
+                            <w:rFonts w:asciiTheme="majorHAnsi" w:hAnsiTheme="majorHAnsi" w:cs="Mangal"/>
+                            <w:color w:val="1F3763" w:themeColor="accent1" w:themeShade="7F"/>
+                            <w:szCs w:val="21"/>
+                          </w:rPr>
+                        </w:pPr>
+                        <w:r>
+                          <w:t xml:space="preserve">Figura </w:t>
+                        </w:r>
+                        <w:r>
+                          <w:fldChar w:fldCharType="begin"/>
+                        </w:r>
+                        <w:r>
+                          <w:instrText xml:space="preserve"> SEQ Figura \* ARABIC </w:instrText>
+                        </w:r>
+                        <w:r>
+                          <w:fldChar w:fldCharType="separate"/>
+                        </w:r>
+                        <w:r>
+                          <w:rPr>
+                            <w:noProof/>
+                          </w:rPr>
+                          <w:t>7</w:t>
+                        </w:r>
+                        <w:r>
+                          <w:fldChar w:fldCharType="end"/>
+                        </w:r>
+                        <w:r>
+                          <w:t>. Código en el IDE</w:t>
+                        </w:r>
+                      </w:p>
+                    </w:txbxContent>
+                  </v:textbox>
+                </v:shape>
+                <w10:wrap type="topAndBottom"/>
+              </v:group>
+            </w:pict>
+          </mc:Fallback>
+        </mc:AlternateContent>
+      </w:r>
+      <w:r>
+        <w:t>Segunda forma</w:t>
+      </w:r>
+    </w:p>
+    <w:p/>
+    <w:p>
+      <w:r>
+        <w:rPr>
+          <w:noProof/>
+        </w:rPr>
+        <mc:AlternateContent>
+          <mc:Choice Requires="wpg">
+            <w:drawing>
+              <wp:anchor distT="0" distB="0" distL="114300" distR="114300" simplePos="0" relativeHeight="251677696" behindDoc="0" locked="0" layoutInCell="1" allowOverlap="1" wp14:anchorId="40E65D3E" wp14:editId="6BA21013">
+                <wp:simplePos x="0" y="0"/>
+                <wp:positionH relativeFrom="column">
+                  <wp:posOffset>994410</wp:posOffset>
+                </wp:positionH>
+                <wp:positionV relativeFrom="paragraph">
+                  <wp:posOffset>240030</wp:posOffset>
+                </wp:positionV>
+                <wp:extent cx="4343400" cy="1956435"/>
+                <wp:effectExtent l="0" t="0" r="0" b="5715"/>
+                <wp:wrapTopAndBottom/>
+                <wp:docPr id="2046176521" name="Grupo 8"/>
+                <wp:cNvGraphicFramePr/>
+                <a:graphic xmlns:a="http://schemas.openxmlformats.org/drawingml/2006/main">
+                  <a:graphicData uri="http://schemas.microsoft.com/office/word/2010/wordprocessingGroup">
+                    <wpg:wgp>
+                      <wpg:cNvGrpSpPr/>
+                      <wpg:grpSpPr>
+                        <a:xfrm>
+                          <a:off x="0" y="0"/>
+                          <a:ext cx="4343400" cy="1956435"/>
+                          <a:chOff x="0" y="0"/>
+                          <a:chExt cx="4343400" cy="1956435"/>
+                        </a:xfrm>
+                      </wpg:grpSpPr>
+                      <pic:pic xmlns:pic="http://schemas.openxmlformats.org/drawingml/2006/picture">
+                        <pic:nvPicPr>
+                          <pic:cNvPr id="1473699294" name="Imagen 1" descr="Texto&#10;&#10;Descripción generada automáticamente"/>
+                          <pic:cNvPicPr>
+                            <a:picLocks noChangeAspect="1"/>
+                          </pic:cNvPicPr>
+                        </pic:nvPicPr>
+                        <pic:blipFill>
+                          <a:blip r:embed="rId23">
+                            <a:extLst>
+                              <a:ext uri="{28A0092B-C50C-407E-A947-70E740481C1C}">
+                                <a14:useLocalDpi xmlns:a14="http://schemas.microsoft.com/office/drawing/2010/main" val="0"/>
+                              </a:ext>
+                            </a:extLst>
+                          </a:blip>
+                          <a:stretch>
+                            <a:fillRect/>
+                          </a:stretch>
+                        </pic:blipFill>
+                        <pic:spPr>
+                          <a:xfrm>
+                            <a:off x="0" y="0"/>
+                            <a:ext cx="4343400" cy="1571625"/>
+                          </a:xfrm>
+                          <a:prstGeom prst="rect">
+                            <a:avLst/>
+                          </a:prstGeom>
+                        </pic:spPr>
+                      </pic:pic>
+                      <wps:wsp>
+                        <wps:cNvPr id="1356596599" name="Cuadro de texto 1"/>
+                        <wps:cNvSpPr txBox="1"/>
+                        <wps:spPr>
+                          <a:xfrm>
+                            <a:off x="0" y="1628775"/>
+                            <a:ext cx="4343400" cy="327660"/>
                           </a:xfrm>
                           <a:prstGeom prst="rect">
                             <a:avLst/>
@@ -1659,7 +1837,7 @@
                                 <w:rPr>
                                   <w:noProof/>
                                 </w:rPr>
-                                <w:t>7</w:t>
+                                <w:t>8</w:t>
                               </w:r>
                               <w:r>
                                 <w:fldChar w:fldCharType="end"/>
@@ -1685,216 +1863,17 @@
           </mc:Choice>
           <mc:Fallback>
             <w:pict>
-              <v:group w14:anchorId="0D01A31F" id="Grupo 7" o:spid="_x0000_s1044" style="position:absolute;margin-left:0;margin-top:105.5pt;width:278.25pt;height:109.05pt;z-index:251673600;mso-position-horizontal:center;mso-position-horizontal-relative:margin" coordsize="35337,13849" o:gfxdata="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">
-                <v:shape id="Imagen 1" o:spid="_x0000_s1045" type="#_x0000_t75" alt="Texto&#10;&#10;Descripción generada automáticamente" style="position:absolute;width:35337;height:10001;visibility:visible;mso-wrap-style:square" o:gfxdata="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">
-                  <v:imagedata r:id="rId22" o:title="Texto&#10;&#10;Descripción generada automáticamente"/>
+              <v:group w14:anchorId="40E65D3E" id="Grupo 8" o:spid="_x0000_s1047" style="position:absolute;left:0;text-align:left;margin-left:78.3pt;margin-top:18.9pt;width:342pt;height:154.05pt;z-index:251677696" coordsize="43434,19564" o:gfxdata="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">
+                <v:shape id="Imagen 1" o:spid="_x0000_s1048" type="#_x0000_t75" alt="Texto&#10;&#10;Descripción generada automáticamente" style="position:absolute;width:43434;height:15716;visibility:visible;mso-wrap-style:square" o:gfxdata="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">
+                  <v:imagedata r:id="rId24" o:title="Texto&#10;&#10;Descripción generada automáticamente"/>
                 </v:shape>
-                <v:shape id="Cuadro de texto 1" o:spid="_x0000_s1046" type="#_x0000_t202" style="position:absolute;top:10572;width:35337;height:3277;visibility:visible;mso-wrap-style:square;v-text-anchor:top" o:gfxdata="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" stroked="f">
+                <v:shape id="Cuadro de texto 1" o:spid="_x0000_s1049" type="#_x0000_t202" style="position:absolute;top:16287;width:43434;height:3277;visibility:visible;mso-wrap-style:square;v-text-anchor:top" o:gfxdata="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" stroked="f">
                   <v:textbox style="mso-fit-shape-to-text:t" inset="0,0,0,0">
                     <w:txbxContent>
                       <w:p>
                         <w:pPr>
                           <w:pStyle w:val="Descripcin"/>
                           <w:jc w:val="center"/>
-                        </w:pPr>
-                        <w:r>
-                          <w:t xml:space="preserve">Figura </w:t>
-                        </w:r>
-                        <w:r>
-                          <w:fldChar w:fldCharType="begin"/>
-                        </w:r>
-                        <w:r>
-                          <w:instrText xml:space="preserve"> SEQ Figura \* ARABIC </w:instrText>
-                        </w:r>
-                        <w:r>
-                          <w:fldChar w:fldCharType="separate"/>
-                        </w:r>
-                        <w:r>
-                          <w:rPr>
-                            <w:noProof/>
-                          </w:rPr>
-                          <w:t>7</w:t>
-                        </w:r>
-                        <w:r>
-                          <w:fldChar w:fldCharType="end"/>
-                        </w:r>
-                        <w:r>
-                          <w:t>. Resultado de la ejecución</w:t>
-                        </w:r>
-                      </w:p>
-                    </w:txbxContent>
-                  </v:textbox>
-                </v:shape>
-                <w10:wrap type="topAndBottom" anchorx="margin"/>
-              </v:group>
-            </w:pict>
-          </mc:Fallback>
-        </mc:AlternateContent>
-      </w:r>
-    </w:p>
-    <w:p>
-      <w:pPr>
-        <w:pStyle w:val="Textbody"/>
-      </w:pPr>
-    </w:p>
-    <w:p>
-      <w:pPr>
-        <w:pStyle w:val="Ttulo1"/>
-      </w:pPr>
-      <w:r>
-        <w:rPr>
-          <w:noProof/>
-        </w:rPr>
-        <w:lastRenderedPageBreak/>
-        <mc:AlternateContent>
-          <mc:Choice Requires="wpg">
-            <w:drawing>
-              <wp:anchor distT="0" distB="0" distL="114300" distR="114300" simplePos="0" relativeHeight="251681792" behindDoc="0" locked="0" layoutInCell="1" allowOverlap="1" wp14:anchorId="7D0EF034" wp14:editId="676947BF">
-                <wp:simplePos x="0" y="0"/>
-                <wp:positionH relativeFrom="column">
-                  <wp:posOffset>1699260</wp:posOffset>
-                </wp:positionH>
-                <wp:positionV relativeFrom="paragraph">
-                  <wp:posOffset>7475855</wp:posOffset>
-                </wp:positionV>
-                <wp:extent cx="2924175" cy="1003935"/>
-                <wp:effectExtent l="0" t="0" r="9525" b="5715"/>
-                <wp:wrapTopAndBottom/>
-                <wp:docPr id="292322679" name="Grupo 9"/>
-                <wp:cNvGraphicFramePr/>
-                <a:graphic xmlns:a="http://schemas.openxmlformats.org/drawingml/2006/main">
-                  <a:graphicData uri="http://schemas.microsoft.com/office/word/2010/wordprocessingGroup">
-                    <wpg:wgp>
-                      <wpg:cNvGrpSpPr/>
-                      <wpg:grpSpPr>
-                        <a:xfrm>
-                          <a:off x="0" y="0"/>
-                          <a:ext cx="2924175" cy="1003935"/>
-                          <a:chOff x="0" y="0"/>
-                          <a:chExt cx="2924175" cy="1003935"/>
-                        </a:xfrm>
-                      </wpg:grpSpPr>
-                      <pic:pic xmlns:pic="http://schemas.openxmlformats.org/drawingml/2006/picture">
-                        <pic:nvPicPr>
-                          <pic:cNvPr id="1314856946" name="Imagen 1" descr="Texto&#10;&#10;Descripción generada automáticamente"/>
-                          <pic:cNvPicPr>
-                            <a:picLocks noChangeAspect="1"/>
-                          </pic:cNvPicPr>
-                        </pic:nvPicPr>
-                        <pic:blipFill>
-                          <a:blip r:embed="rId23">
-                            <a:extLst>
-                              <a:ext uri="{28A0092B-C50C-407E-A947-70E740481C1C}">
-                                <a14:useLocalDpi xmlns:a14="http://schemas.microsoft.com/office/drawing/2010/main" val="0"/>
-                              </a:ext>
-                            </a:extLst>
-                          </a:blip>
-                          <a:stretch>
-                            <a:fillRect/>
-                          </a:stretch>
-                        </pic:blipFill>
-                        <pic:spPr>
-                          <a:xfrm>
-                            <a:off x="790575" y="0"/>
-                            <a:ext cx="1362075" cy="859790"/>
-                          </a:xfrm>
-                          <a:prstGeom prst="rect">
-                            <a:avLst/>
-                          </a:prstGeom>
-                        </pic:spPr>
-                      </pic:pic>
-                      <wps:wsp>
-                        <wps:cNvPr id="209244347" name="Cuadro de texto 1"/>
-                        <wps:cNvSpPr txBox="1"/>
-                        <wps:spPr>
-                          <a:xfrm>
-                            <a:off x="0" y="676275"/>
-                            <a:ext cx="2924175" cy="327660"/>
-                          </a:xfrm>
-                          <a:prstGeom prst="rect">
-                            <a:avLst/>
-                          </a:prstGeom>
-                          <a:solidFill>
-                            <a:prstClr val="white"/>
-                          </a:solidFill>
-                          <a:ln>
-                            <a:noFill/>
-                          </a:ln>
-                        </wps:spPr>
-                        <wps:txbx>
-                          <w:txbxContent>
-                            <w:p>
-                              <w:pPr>
-                                <w:pStyle w:val="Descripcin"/>
-                                <w:jc w:val="center"/>
-                                <w:rPr>
-                                  <w:rFonts w:ascii="Liberation Sans" w:eastAsia="Microsoft YaHei" w:hAnsi="Liberation Sans"/>
-                                  <w:b/>
-                                  <w:bCs/>
-                                  <w:sz w:val="36"/>
-                                  <w:szCs w:val="36"/>
-                                </w:rPr>
-                              </w:pPr>
-                              <w:r>
-                                <w:t xml:space="preserve">Figura </w:t>
-                              </w:r>
-                              <w:r>
-                                <w:fldChar w:fldCharType="begin"/>
-                              </w:r>
-                              <w:r>
-                                <w:instrText xml:space="preserve"> SEQ Figura \* ARABIC </w:instrText>
-                              </w:r>
-                              <w:r>
-                                <w:fldChar w:fldCharType="separate"/>
-                              </w:r>
-                              <w:r>
-                                <w:rPr>
-                                  <w:noProof/>
-                                </w:rPr>
-                                <w:t>8</w:t>
-                              </w:r>
-                              <w:r>
-                                <w:fldChar w:fldCharType="end"/>
-                              </w:r>
-                              <w:r>
-                                <w:t>. Resultado de la ejecución</w:t>
-                              </w:r>
-                            </w:p>
-                          </w:txbxContent>
-                        </wps:txbx>
-                        <wps:bodyPr rot="0" spcFirstLastPara="0" vertOverflow="overflow" horzOverflow="overflow" vert="horz" wrap="square" lIns="0" tIns="0" rIns="0" bIns="0" numCol="1" spcCol="0" rtlCol="0" fromWordArt="0" anchor="t" anchorCtr="0" forceAA="0" compatLnSpc="1">
-                          <a:prstTxWarp prst="textNoShape">
-                            <a:avLst/>
-                          </a:prstTxWarp>
-                          <a:spAutoFit/>
-                        </wps:bodyPr>
-                      </wps:wsp>
-                    </wpg:wgp>
-                  </a:graphicData>
-                </a:graphic>
-              </wp:anchor>
-            </w:drawing>
-          </mc:Choice>
-          <mc:Fallback>
-            <w:pict>
-              <v:group w14:anchorId="7D0EF034" id="Grupo 9" o:spid="_x0000_s1047" style="position:absolute;left:0;text-align:left;margin-left:133.8pt;margin-top:588.65pt;width:230.25pt;height:79.05pt;z-index:251681792" coordsize="29241,10039" o:gfxdata="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">
-                <v:shape id="Imagen 1" o:spid="_x0000_s1048" type="#_x0000_t75" alt="Texto&#10;&#10;Descripción generada automáticamente" style="position:absolute;left:7905;width:13621;height:8597;visibility:visible;mso-wrap-style:square" o:gfxdata="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">
-                  <v:imagedata r:id="rId24" o:title="Texto&#10;&#10;Descripción generada automáticamente"/>
-                </v:shape>
-                <v:shape id="Cuadro de texto 1" o:spid="_x0000_s1049" type="#_x0000_t202" style="position:absolute;top:6762;width:29241;height:3277;visibility:visible;mso-wrap-style:square;v-text-anchor:top" o:gfxdata="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" stroked="f">
-                  <v:textbox style="mso-fit-shape-to-text:t" inset="0,0,0,0">
-                    <w:txbxContent>
-                      <w:p>
-                        <w:pPr>
-                          <w:pStyle w:val="Descripcin"/>
-                          <w:jc w:val="center"/>
-                          <w:rPr>
-                            <w:rFonts w:ascii="Liberation Sans" w:eastAsia="Microsoft YaHei" w:hAnsi="Liberation Sans"/>
-                            <w:b/>
-                            <w:bCs/>
-                            <w:sz w:val="36"/>
-                            <w:szCs w:val="36"/>
-                          </w:rPr>
                         </w:pPr>
                         <w:r>
                           <w:t xml:space="preserve">Figura </w:t>
@@ -1930,25 +1909,38 @@
           </mc:Fallback>
         </mc:AlternateContent>
       </w:r>
+    </w:p>
+    <w:p/>
+    <w:p/>
+    <w:p/>
+    <w:p/>
+    <w:p/>
+    <w:p/>
+    <w:p/>
+    <w:p>
+      <w:pPr>
+        <w:pStyle w:val="Ttulo3"/>
+      </w:pPr>
       <w:r>
         <w:rPr>
           <w:noProof/>
         </w:rPr>
+        <w:lastRenderedPageBreak/>
         <mc:AlternateContent>
           <mc:Choice Requires="wpg">
             <w:drawing>
-              <wp:anchor distT="0" distB="0" distL="114300" distR="114300" simplePos="0" relativeHeight="251677696" behindDoc="0" locked="0" layoutInCell="1" allowOverlap="1" wp14:anchorId="2B196AA7" wp14:editId="2E6EB02C">
+              <wp:anchor distT="0" distB="0" distL="114300" distR="114300" simplePos="0" relativeHeight="251681792" behindDoc="0" locked="0" layoutInCell="1" allowOverlap="1" wp14:anchorId="20B184EF" wp14:editId="434F9061">
                 <wp:simplePos x="0" y="0"/>
                 <wp:positionH relativeFrom="column">
-                  <wp:posOffset>1299210</wp:posOffset>
+                  <wp:posOffset>3810</wp:posOffset>
                 </wp:positionH>
                 <wp:positionV relativeFrom="paragraph">
                   <wp:posOffset>337185</wp:posOffset>
                 </wp:positionV>
-                <wp:extent cx="3733800" cy="6966585"/>
-                <wp:effectExtent l="0" t="0" r="0" b="5715"/>
+                <wp:extent cx="6332220" cy="4518660"/>
+                <wp:effectExtent l="0" t="0" r="0" b="0"/>
                 <wp:wrapTopAndBottom/>
-                <wp:docPr id="2015924490" name="Grupo 8"/>
+                <wp:docPr id="1636686836" name="Grupo 9"/>
                 <wp:cNvGraphicFramePr/>
                 <a:graphic xmlns:a="http://schemas.openxmlformats.org/drawingml/2006/main">
                   <a:graphicData uri="http://schemas.microsoft.com/office/word/2010/wordprocessingGroup">
@@ -1957,14 +1949,14 @@
                       <wpg:grpSpPr>
                         <a:xfrm>
                           <a:off x="0" y="0"/>
-                          <a:ext cx="3733800" cy="6966585"/>
+                          <a:ext cx="6332220" cy="4518660"/>
                           <a:chOff x="0" y="0"/>
-                          <a:chExt cx="3733800" cy="6966585"/>
+                          <a:chExt cx="6332220" cy="4518660"/>
                         </a:xfrm>
                       </wpg:grpSpPr>
                       <pic:pic xmlns:pic="http://schemas.openxmlformats.org/drawingml/2006/picture">
                         <pic:nvPicPr>
-                          <pic:cNvPr id="2142527821" name="Imagen 1" descr="Texto&#10;&#10;Descripción generada automáticamente"/>
+                          <pic:cNvPr id="2146326661" name="Imagen 1" descr="Texto&#10;&#10;Descripción generada automáticamente"/>
                           <pic:cNvPicPr>
                             <a:picLocks noChangeAspect="1"/>
                           </pic:cNvPicPr>
@@ -1984,7 +1976,7 @@
                         <pic:spPr>
                           <a:xfrm>
                             <a:off x="0" y="0"/>
-                            <a:ext cx="3733800" cy="6584315"/>
+                            <a:ext cx="6332220" cy="4130675"/>
                           </a:xfrm>
                           <a:prstGeom prst="rect">
                             <a:avLst/>
@@ -1992,12 +1984,12 @@
                         </pic:spPr>
                       </pic:pic>
                       <wps:wsp>
-                        <wps:cNvPr id="620947987" name="Cuadro de texto 1"/>
+                        <wps:cNvPr id="407837000" name="Cuadro de texto 1"/>
                         <wps:cNvSpPr txBox="1"/>
                         <wps:spPr>
                           <a:xfrm>
-                            <a:off x="0" y="6638925"/>
-                            <a:ext cx="3733800" cy="327660"/>
+                            <a:off x="0" y="4191000"/>
+                            <a:ext cx="6332220" cy="327660"/>
                           </a:xfrm>
                           <a:prstGeom prst="rect">
                             <a:avLst/>
@@ -2016,11 +2008,9 @@
                                 <w:pStyle w:val="Descripcin"/>
                                 <w:jc w:val="center"/>
                                 <w:rPr>
-                                  <w:rFonts w:ascii="Liberation Sans" w:eastAsia="Microsoft YaHei" w:hAnsi="Liberation Sans"/>
-                                  <w:b/>
-                                  <w:bCs/>
-                                  <w:sz w:val="36"/>
-                                  <w:szCs w:val="36"/>
+                                  <w:rFonts w:asciiTheme="majorHAnsi" w:hAnsiTheme="majorHAnsi" w:cs="Mangal"/>
+                                  <w:color w:val="1F3763" w:themeColor="accent1" w:themeShade="7F"/>
+                                  <w:szCs w:val="21"/>
                                 </w:rPr>
                               </w:pPr>
                               <w:r>
@@ -2065,11 +2055,11 @@
           </mc:Choice>
           <mc:Fallback>
             <w:pict>
-              <v:group w14:anchorId="2B196AA7" id="Grupo 8" o:spid="_x0000_s1050" style="position:absolute;left:0;text-align:left;margin-left:102.3pt;margin-top:26.55pt;width:294pt;height:548.55pt;z-index:251677696" coordsize="37338,69665" o:gfxdata="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">
-                <v:shape id="Imagen 1" o:spid="_x0000_s1051" type="#_x0000_t75" alt="Texto&#10;&#10;Descripción generada automáticamente" style="position:absolute;width:37338;height:65843;visibility:visible;mso-wrap-style:square" o:gfxdata="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">
+              <v:group w14:anchorId="20B184EF" id="Grupo 9" o:spid="_x0000_s1050" style="position:absolute;left:0;text-align:left;margin-left:.3pt;margin-top:26.55pt;width:498.6pt;height:355.8pt;z-index:251681792" coordsize="63322,45186" o:gfxdata="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">
+                <v:shape id="Imagen 1" o:spid="_x0000_s1051" type="#_x0000_t75" alt="Texto&#10;&#10;Descripción generada automáticamente" style="position:absolute;width:63322;height:41306;visibility:visible;mso-wrap-style:square" o:gfxdata="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">
                   <v:imagedata r:id="rId26" o:title="Texto&#10;&#10;Descripción generada automáticamente"/>
                 </v:shape>
-                <v:shape id="Cuadro de texto 1" o:spid="_x0000_s1052" type="#_x0000_t202" style="position:absolute;top:66389;width:37338;height:3276;visibility:visible;mso-wrap-style:square;v-text-anchor:top" o:gfxdata="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" stroked="f">
+                <v:shape id="Cuadro de texto 1" o:spid="_x0000_s1052" type="#_x0000_t202" style="position:absolute;top:41910;width:63322;height:3276;visibility:visible;mso-wrap-style:square;v-text-anchor:top" o:gfxdata="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" stroked="f">
                   <v:textbox style="mso-fit-shape-to-text:t" inset="0,0,0,0">
                     <w:txbxContent>
                       <w:p>
@@ -2077,11 +2067,9 @@
                           <w:pStyle w:val="Descripcin"/>
                           <w:jc w:val="center"/>
                           <w:rPr>
-                            <w:rFonts w:ascii="Liberation Sans" w:eastAsia="Microsoft YaHei" w:hAnsi="Liberation Sans"/>
-                            <w:b/>
-                            <w:bCs/>
-                            <w:sz w:val="36"/>
-                            <w:szCs w:val="36"/>
+                            <w:rFonts w:asciiTheme="majorHAnsi" w:hAnsiTheme="majorHAnsi" w:cs="Mangal"/>
+                            <w:color w:val="1F3763" w:themeColor="accent1" w:themeShade="7F"/>
+                            <w:szCs w:val="21"/>
                           </w:rPr>
                         </w:pPr>
                         <w:r>
@@ -2119,33 +2107,30 @@
         </mc:AlternateContent>
       </w:r>
       <w:r>
-        <w:t>Prefijos</w:t>
+        <w:t>Números racionales</w:t>
       </w:r>
     </w:p>
+    <w:p/>
     <w:p>
-      <w:pPr>
-        <w:pStyle w:val="Ttulo1"/>
-      </w:pPr>
       <w:r>
         <w:rPr>
           <w:noProof/>
         </w:rPr>
-        <w:lastRenderedPageBreak/>
         <mc:AlternateContent>
           <mc:Choice Requires="wpg">
             <w:drawing>
-              <wp:anchor distT="0" distB="0" distL="114300" distR="114300" simplePos="0" relativeHeight="251694080" behindDoc="0" locked="0" layoutInCell="1" allowOverlap="1" wp14:anchorId="115D8D45" wp14:editId="52EDF07A">
+              <wp:anchor distT="0" distB="0" distL="114300" distR="114300" simplePos="0" relativeHeight="251685888" behindDoc="0" locked="0" layoutInCell="1" allowOverlap="1" wp14:anchorId="0032D8EF" wp14:editId="5E62AD3B">
                 <wp:simplePos x="0" y="0"/>
-                <wp:positionH relativeFrom="column">
-                  <wp:posOffset>718185</wp:posOffset>
+                <wp:positionH relativeFrom="margin">
+                  <wp:align>center</wp:align>
                 </wp:positionH>
                 <wp:positionV relativeFrom="paragraph">
-                  <wp:posOffset>7071360</wp:posOffset>
+                  <wp:posOffset>262890</wp:posOffset>
                 </wp:positionV>
-                <wp:extent cx="4891405" cy="1403985"/>
-                <wp:effectExtent l="0" t="0" r="4445" b="5715"/>
+                <wp:extent cx="4057650" cy="2413635"/>
+                <wp:effectExtent l="0" t="0" r="0" b="5715"/>
                 <wp:wrapTopAndBottom/>
-                <wp:docPr id="995901848" name="Grupo 12"/>
+                <wp:docPr id="1663770781" name="Grupo 10"/>
                 <wp:cNvGraphicFramePr/>
                 <a:graphic xmlns:a="http://schemas.openxmlformats.org/drawingml/2006/main">
                   <a:graphicData uri="http://schemas.microsoft.com/office/word/2010/wordprocessingGroup">
@@ -2154,14 +2139,14 @@
                       <wpg:grpSpPr>
                         <a:xfrm>
                           <a:off x="0" y="0"/>
-                          <a:ext cx="4891405" cy="1403985"/>
+                          <a:ext cx="4057650" cy="2413635"/>
                           <a:chOff x="0" y="0"/>
-                          <a:chExt cx="4891405" cy="1403985"/>
+                          <a:chExt cx="4057650" cy="2413635"/>
                         </a:xfrm>
                       </wpg:grpSpPr>
                       <pic:pic xmlns:pic="http://schemas.openxmlformats.org/drawingml/2006/picture">
                         <pic:nvPicPr>
-                          <pic:cNvPr id="1010576138" name="Imagen 1" descr="Texto&#10;&#10;Descripción generada automáticamente"/>
+                          <pic:cNvPr id="1495430584" name="Imagen 1" descr="Texto&#10;&#10;Descripción generada automáticamente"/>
                           <pic:cNvPicPr>
                             <a:picLocks noChangeAspect="1"/>
                           </pic:cNvPicPr>
@@ -2181,7 +2166,7 @@
                         <pic:spPr>
                           <a:xfrm>
                             <a:off x="0" y="0"/>
-                            <a:ext cx="4891405" cy="1019175"/>
+                            <a:ext cx="4057650" cy="2032635"/>
                           </a:xfrm>
                           <a:prstGeom prst="rect">
                             <a:avLst/>
@@ -2189,12 +2174,12 @@
                         </pic:spPr>
                       </pic:pic>
                       <wps:wsp>
-                        <wps:cNvPr id="1516277020" name="Cuadro de texto 1"/>
+                        <wps:cNvPr id="765856216" name="Cuadro de texto 1"/>
                         <wps:cNvSpPr txBox="1"/>
                         <wps:spPr>
                           <a:xfrm>
-                            <a:off x="0" y="1076325"/>
-                            <a:ext cx="4891405" cy="327660"/>
+                            <a:off x="0" y="2085975"/>
+                            <a:ext cx="4057650" cy="327660"/>
                           </a:xfrm>
                           <a:prstGeom prst="rect">
                             <a:avLst/>
@@ -2212,13 +2197,6 @@
                               <w:pPr>
                                 <w:pStyle w:val="Descripcin"/>
                                 <w:jc w:val="center"/>
-                                <w:rPr>
-                                  <w:rFonts w:ascii="Liberation Sans" w:eastAsia="Microsoft YaHei" w:hAnsi="Liberation Sans"/>
-                                  <w:b/>
-                                  <w:bCs/>
-                                  <w:sz w:val="36"/>
-                                  <w:szCs w:val="36"/>
-                                </w:rPr>
                               </w:pPr>
                               <w:r>
                                 <w:t xml:space="preserve">Figura </w:t>
@@ -2262,24 +2240,17 @@
           </mc:Choice>
           <mc:Fallback>
             <w:pict>
-              <v:group w14:anchorId="115D8D45" id="Grupo 12" o:spid="_x0000_s1053" style="position:absolute;left:0;text-align:left;margin-left:56.55pt;margin-top:556.8pt;width:385.15pt;height:110.55pt;z-index:251694080" coordsize="48914,14039" o:gfxdata="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">
-                <v:shape id="Imagen 1" o:spid="_x0000_s1054" type="#_x0000_t75" alt="Texto&#10;&#10;Descripción generada automáticamente" style="position:absolute;width:48914;height:10191;visibility:visible;mso-wrap-style:square" o:gfxdata="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">
+              <v:group w14:anchorId="0032D8EF" id="Grupo 10" o:spid="_x0000_s1053" style="position:absolute;left:0;text-align:left;margin-left:0;margin-top:20.7pt;width:319.5pt;height:190.05pt;z-index:251685888;mso-position-horizontal:center;mso-position-horizontal-relative:margin" coordsize="40576,24136" o:gfxdata="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">
+                <v:shape id="Imagen 1" o:spid="_x0000_s1054" type="#_x0000_t75" alt="Texto&#10;&#10;Descripción generada automáticamente" style="position:absolute;width:40576;height:20326;visibility:visible;mso-wrap-style:square" o:gfxdata="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">
                   <v:imagedata r:id="rId28" o:title="Texto&#10;&#10;Descripción generada automáticamente"/>
                 </v:shape>
-                <v:shape id="Cuadro de texto 1" o:spid="_x0000_s1055" type="#_x0000_t202" style="position:absolute;top:10763;width:48914;height:3276;visibility:visible;mso-wrap-style:square;v-text-anchor:top" o:gfxdata="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" stroked="f">
+                <v:shape id="Cuadro de texto 1" o:spid="_x0000_s1055" type="#_x0000_t202" style="position:absolute;top:20859;width:40576;height:3277;visibility:visible;mso-wrap-style:square;v-text-anchor:top" o:gfxdata="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" stroked="f">
                   <v:textbox style="mso-fit-shape-to-text:t" inset="0,0,0,0">
                     <w:txbxContent>
                       <w:p>
                         <w:pPr>
                           <w:pStyle w:val="Descripcin"/>
                           <w:jc w:val="center"/>
-                          <w:rPr>
-                            <w:rFonts w:ascii="Liberation Sans" w:eastAsia="Microsoft YaHei" w:hAnsi="Liberation Sans"/>
-                            <w:b/>
-                            <w:bCs/>
-                            <w:sz w:val="36"/>
-                            <w:szCs w:val="36"/>
-                          </w:rPr>
                         </w:pPr>
                         <w:r>
                           <w:t xml:space="preserve">Figura </w:t>
@@ -2309,31 +2280,41 @@
                     </w:txbxContent>
                   </v:textbox>
                 </v:shape>
-                <w10:wrap type="topAndBottom"/>
+                <w10:wrap type="topAndBottom" anchorx="margin"/>
               </v:group>
             </w:pict>
           </mc:Fallback>
         </mc:AlternateContent>
       </w:r>
+    </w:p>
+    <w:p/>
+    <w:p/>
+    <w:p/>
+    <w:p/>
+    <w:p>
+      <w:pPr>
+        <w:pStyle w:val="Ttulo1"/>
+      </w:pPr>
       <w:r>
         <w:rPr>
           <w:noProof/>
         </w:rPr>
+        <w:lastRenderedPageBreak/>
         <mc:AlternateContent>
           <mc:Choice Requires="wpg">
             <w:drawing>
-              <wp:anchor distT="0" distB="0" distL="114300" distR="114300" simplePos="0" relativeHeight="251689984" behindDoc="0" locked="0" layoutInCell="1" allowOverlap="1" wp14:anchorId="07FD9B03" wp14:editId="232985E8">
+              <wp:anchor distT="0" distB="0" distL="114300" distR="114300" simplePos="0" relativeHeight="251689984" behindDoc="0" locked="0" layoutInCell="1" allowOverlap="1" wp14:anchorId="5040B281" wp14:editId="0A9CA207">
                 <wp:simplePos x="0" y="0"/>
                 <wp:positionH relativeFrom="column">
-                  <wp:posOffset>118110</wp:posOffset>
+                  <wp:posOffset>51435</wp:posOffset>
                 </wp:positionH>
                 <wp:positionV relativeFrom="paragraph">
-                  <wp:posOffset>4471035</wp:posOffset>
+                  <wp:posOffset>413385</wp:posOffset>
                 </wp:positionV>
-                <wp:extent cx="6332220" cy="2489835"/>
+                <wp:extent cx="6332220" cy="5556885"/>
                 <wp:effectExtent l="0" t="0" r="0" b="5715"/>
                 <wp:wrapTopAndBottom/>
-                <wp:docPr id="1426814381" name="Grupo 11"/>
+                <wp:docPr id="1795666185" name="Grupo 11"/>
                 <wp:cNvGraphicFramePr/>
                 <a:graphic xmlns:a="http://schemas.openxmlformats.org/drawingml/2006/main">
                   <a:graphicData uri="http://schemas.microsoft.com/office/word/2010/wordprocessingGroup">
@@ -2342,14 +2323,14 @@
                       <wpg:grpSpPr>
                         <a:xfrm>
                           <a:off x="0" y="0"/>
-                          <a:ext cx="6332220" cy="2489835"/>
+                          <a:ext cx="6332220" cy="5556885"/>
                           <a:chOff x="0" y="0"/>
-                          <a:chExt cx="6332220" cy="2489835"/>
+                          <a:chExt cx="6332220" cy="5556885"/>
                         </a:xfrm>
                       </wpg:grpSpPr>
                       <pic:pic xmlns:pic="http://schemas.openxmlformats.org/drawingml/2006/picture">
                         <pic:nvPicPr>
-                          <pic:cNvPr id="1013296934" name="Imagen 1" descr="Una captura de pantalla de un celular&#10;&#10;Descripción generada automáticamente"/>
+                          <pic:cNvPr id="836910778" name="Imagen 1" descr="Texto&#10;&#10;Descripción generada automáticamente"/>
                           <pic:cNvPicPr>
                             <a:picLocks noChangeAspect="1"/>
                           </pic:cNvPicPr>
@@ -2369,7 +2350,7 @@
                         <pic:spPr>
                           <a:xfrm>
                             <a:off x="0" y="0"/>
-                            <a:ext cx="6332220" cy="2105025"/>
+                            <a:ext cx="6332220" cy="5172075"/>
                           </a:xfrm>
                           <a:prstGeom prst="rect">
                             <a:avLst/>
@@ -2377,11 +2358,11 @@
                         </pic:spPr>
                       </pic:pic>
                       <wps:wsp>
-                        <wps:cNvPr id="151498717" name="Cuadro de texto 1"/>
+                        <wps:cNvPr id="542550058" name="Cuadro de texto 1"/>
                         <wps:cNvSpPr txBox="1"/>
                         <wps:spPr>
                           <a:xfrm>
-                            <a:off x="0" y="2162175"/>
+                            <a:off x="0" y="5229225"/>
                             <a:ext cx="6332220" cy="327660"/>
                           </a:xfrm>
                           <a:prstGeom prst="rect">
@@ -2430,7 +2411,7 @@
                                 <w:fldChar w:fldCharType="end"/>
                               </w:r>
                               <w:r>
-                                <w:t>. Método principal</w:t>
+                                <w:t>. Código en el IDE</w:t>
                               </w:r>
                             </w:p>
                           </w:txbxContent>
@@ -2450,11 +2431,11 @@
           </mc:Choice>
           <mc:Fallback>
             <w:pict>
-              <v:group w14:anchorId="07FD9B03" id="Grupo 11" o:spid="_x0000_s1056" style="position:absolute;left:0;text-align:left;margin-left:9.3pt;margin-top:352.05pt;width:498.6pt;height:196.05pt;z-index:251689984" coordsize="63322,24898" o:gfxdata="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">
-                <v:shape id="Imagen 1" o:spid="_x0000_s1057" type="#_x0000_t75" alt="Una captura de pantalla de un celular&#10;&#10;Descripción generada automáticamente" style="position:absolute;width:63322;height:21050;visibility:visible;mso-wrap-style:square" o:gfxdata="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">
-                  <v:imagedata r:id="rId30" o:title="Una captura de pantalla de un celular&#10;&#10;Descripción generada automáticamente"/>
+              <v:group w14:anchorId="5040B281" id="Grupo 11" o:spid="_x0000_s1056" style="position:absolute;margin-left:4.05pt;margin-top:32.55pt;width:498.6pt;height:437.55pt;z-index:251689984" coordsize="63322,55568" o:gfxdata="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">
+                <v:shape id="Imagen 1" o:spid="_x0000_s1057" type="#_x0000_t75" alt="Texto&#10;&#10;Descripción generada automáticamente" style="position:absolute;width:63322;height:51720;visibility:visible;mso-wrap-style:square" o:gfxdata="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">
+                  <v:imagedata r:id="rId30" o:title="Texto&#10;&#10;Descripción generada automáticamente"/>
                 </v:shape>
-                <v:shape id="Cuadro de texto 1" o:spid="_x0000_s1058" type="#_x0000_t202" style="position:absolute;top:21621;width:63322;height:3277;visibility:visible;mso-wrap-style:square;v-text-anchor:top" o:gfxdata="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" stroked="f">
+                <v:shape id="Cuadro de texto 1" o:spid="_x0000_s1058" type="#_x0000_t202" style="position:absolute;top:52292;width:63322;height:3276;visibility:visible;mso-wrap-style:square;v-text-anchor:top" o:gfxdata="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" stroked="f">
                   <v:textbox style="mso-fit-shape-to-text:t" inset="0,0,0,0">
                     <w:txbxContent>
                       <w:p>
@@ -2491,7 +2472,7 @@
                           <w:fldChar w:fldCharType="end"/>
                         </w:r>
                         <w:r>
-                          <w:t>. Método principal</w:t>
+                          <w:t>. Código en el IDE</w:t>
                         </w:r>
                       </w:p>
                     </w:txbxContent>
@@ -2504,24 +2485,32 @@
         </mc:AlternateContent>
       </w:r>
       <w:r>
+        <w:t>Parte 2</w:t>
+      </w:r>
+    </w:p>
+    <w:p>
+      <w:pPr>
+        <w:pStyle w:val="Textbody"/>
+      </w:pPr>
+      <w:r>
         <w:rPr>
           <w:noProof/>
         </w:rPr>
         <mc:AlternateContent>
           <mc:Choice Requires="wpg">
             <w:drawing>
-              <wp:anchor distT="0" distB="0" distL="114300" distR="114300" simplePos="0" relativeHeight="251685888" behindDoc="0" locked="0" layoutInCell="1" allowOverlap="1" wp14:anchorId="05E7CFDA" wp14:editId="4CF25A54">
+              <wp:anchor distT="0" distB="0" distL="114300" distR="114300" simplePos="0" relativeHeight="251694080" behindDoc="0" locked="0" layoutInCell="1" allowOverlap="1" wp14:anchorId="2285FCC8" wp14:editId="0E083928">
                 <wp:simplePos x="0" y="0"/>
                 <wp:positionH relativeFrom="column">
-                  <wp:posOffset>1165860</wp:posOffset>
+                  <wp:posOffset>1756410</wp:posOffset>
                 </wp:positionH>
                 <wp:positionV relativeFrom="paragraph">
-                  <wp:posOffset>394335</wp:posOffset>
+                  <wp:posOffset>6065520</wp:posOffset>
                 </wp:positionV>
-                <wp:extent cx="4000500" cy="3937635"/>
-                <wp:effectExtent l="0" t="0" r="0" b="5715"/>
+                <wp:extent cx="2809875" cy="1232535"/>
+                <wp:effectExtent l="0" t="0" r="9525" b="5715"/>
                 <wp:wrapTopAndBottom/>
-                <wp:docPr id="1309588593" name="Grupo 10"/>
+                <wp:docPr id="64301768" name="Grupo 12"/>
                 <wp:cNvGraphicFramePr/>
                 <a:graphic xmlns:a="http://schemas.openxmlformats.org/drawingml/2006/main">
                   <a:graphicData uri="http://schemas.microsoft.com/office/word/2010/wordprocessingGroup">
@@ -2530,14 +2519,14 @@
                       <wpg:grpSpPr>
                         <a:xfrm>
                           <a:off x="0" y="0"/>
-                          <a:ext cx="4000500" cy="3937635"/>
+                          <a:ext cx="2809875" cy="1232535"/>
                           <a:chOff x="0" y="0"/>
-                          <a:chExt cx="4000500" cy="3937635"/>
+                          <a:chExt cx="2809875" cy="1232535"/>
                         </a:xfrm>
                       </wpg:grpSpPr>
                       <pic:pic xmlns:pic="http://schemas.openxmlformats.org/drawingml/2006/picture">
                         <pic:nvPicPr>
-                          <pic:cNvPr id="1249413716" name="Imagen 1" descr="Texto&#10;&#10;Descripción generada automáticamente"/>
+                          <pic:cNvPr id="1704162963" name="Imagen 1" descr="Texto&#10;&#10;Descripción generada automáticamente"/>
                           <pic:cNvPicPr>
                             <a:picLocks noChangeAspect="1"/>
                           </pic:cNvPicPr>
@@ -2557,7 +2546,7 @@
                         <pic:spPr>
                           <a:xfrm>
                             <a:off x="0" y="0"/>
-                            <a:ext cx="4000500" cy="3552825"/>
+                            <a:ext cx="2809875" cy="847725"/>
                           </a:xfrm>
                           <a:prstGeom prst="rect">
                             <a:avLst/>
@@ -2565,12 +2554,12 @@
                         </pic:spPr>
                       </pic:pic>
                       <wps:wsp>
-                        <wps:cNvPr id="219698251" name="Cuadro de texto 1"/>
+                        <wps:cNvPr id="796119664" name="Cuadro de texto 1"/>
                         <wps:cNvSpPr txBox="1"/>
                         <wps:spPr>
                           <a:xfrm>
-                            <a:off x="0" y="3609975"/>
-                            <a:ext cx="4000500" cy="327660"/>
+                            <a:off x="0" y="904875"/>
+                            <a:ext cx="2809875" cy="327660"/>
                           </a:xfrm>
                           <a:prstGeom prst="rect">
                             <a:avLst/>
@@ -2588,13 +2577,6 @@
                               <w:pPr>
                                 <w:pStyle w:val="Descripcin"/>
                                 <w:jc w:val="center"/>
-                                <w:rPr>
-                                  <w:rFonts w:ascii="Liberation Sans" w:eastAsia="Microsoft YaHei" w:hAnsi="Liberation Sans"/>
-                                  <w:b/>
-                                  <w:bCs/>
-                                  <w:sz w:val="36"/>
-                                  <w:szCs w:val="36"/>
-                                </w:rPr>
                               </w:pPr>
                               <w:r>
                                 <w:t xml:space="preserve">Figura </w:t>
@@ -2618,7 +2600,7 @@
                                 <w:fldChar w:fldCharType="end"/>
                               </w:r>
                               <w:r>
-                                <w:t>. Métodos para el cálculo de la desviación estándar</w:t>
+                                <w:t>. Resultado de la ejecución</w:t>
                               </w:r>
                             </w:p>
                           </w:txbxContent>
@@ -2638,24 +2620,17 @@
           </mc:Choice>
           <mc:Fallback>
             <w:pict>
-              <v:group w14:anchorId="05E7CFDA" id="Grupo 10" o:spid="_x0000_s1059" style="position:absolute;left:0;text-align:left;margin-left:91.8pt;margin-top:31.05pt;width:315pt;height:310.05pt;z-index:251685888" coordsize="40005,39376" o:gfxdata="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">
-                <v:shape id="Imagen 1" o:spid="_x0000_s1060" type="#_x0000_t75" alt="Texto&#10;&#10;Descripción generada automáticamente" style="position:absolute;width:40005;height:35528;visibility:visible;mso-wrap-style:square" o:gfxdata="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">
+              <v:group w14:anchorId="2285FCC8" id="Grupo 12" o:spid="_x0000_s1059" style="position:absolute;margin-left:138.3pt;margin-top:477.6pt;width:221.25pt;height:97.05pt;z-index:251694080" coordsize="28098,12325" o:gfxdata="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">
+                <v:shape id="Imagen 1" o:spid="_x0000_s1060" type="#_x0000_t75" alt="Texto&#10;&#10;Descripción generada automáticamente" style="position:absolute;width:28098;height:8477;visibility:visible;mso-wrap-style:square" o:gfxdata="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">
                   <v:imagedata r:id="rId32" o:title="Texto&#10;&#10;Descripción generada automáticamente"/>
                 </v:shape>
-                <v:shape id="Cuadro de texto 1" o:spid="_x0000_s1061" type="#_x0000_t202" style="position:absolute;top:36099;width:40005;height:3277;visibility:visible;mso-wrap-style:square;v-text-anchor:top" o:gfxdata="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" stroked="f">
+                <v:shape id="Cuadro de texto 1" o:spid="_x0000_s1061" type="#_x0000_t202" style="position:absolute;top:9048;width:28098;height:3277;visibility:visible;mso-wrap-style:square;v-text-anchor:top" o:gfxdata="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" stroked="f">
                   <v:textbox style="mso-fit-shape-to-text:t" inset="0,0,0,0">
                     <w:txbxContent>
                       <w:p>
                         <w:pPr>
                           <w:pStyle w:val="Descripcin"/>
                           <w:jc w:val="center"/>
-                          <w:rPr>
-                            <w:rFonts w:ascii="Liberation Sans" w:eastAsia="Microsoft YaHei" w:hAnsi="Liberation Sans"/>
-                            <w:b/>
-                            <w:bCs/>
-                            <w:sz w:val="36"/>
-                            <w:szCs w:val="36"/>
-                          </w:rPr>
                         </w:pPr>
                         <w:r>
                           <w:t xml:space="preserve">Figura </w:t>
@@ -2679,7 +2654,7 @@
                           <w:fldChar w:fldCharType="end"/>
                         </w:r>
                         <w:r>
-                          <w:t>. Métodos para el cálculo de la desviación estándar</w:t>
+                          <w:t>. Resultado de la ejecución</w:t>
                         </w:r>
                       </w:p>
                     </w:txbxContent>
@@ -2691,9 +2666,11 @@
           </mc:Fallback>
         </mc:AlternateContent>
       </w:r>
-      <w:r>
-        <w:t>Desviación estándar</w:t>
-      </w:r>
+    </w:p>
+    <w:p>
+      <w:pPr>
+        <w:pStyle w:val="Textbody"/>
+      </w:pPr>
     </w:p>
     <w:sectPr>
       <w:footerReference w:type="default" r:id="rId33"/>
@@ -2708,7 +2685,7 @@
 </file>
 
 <file path=word/endnotes.xml><?xml version="1.0" encoding="utf-8"?>
-<w:endnotes xmlns:wpc="http://schemas.microsoft.com/office/word/2010/wordprocessingCanvas" xmlns:cx="http://schemas.microsoft.com/office/drawing/2014/chartex" xmlns:cx1="http://schemas.microsoft.com/office/drawing/2015/9/8/chartex" xmlns:cx2="http://schemas.microsoft.com/office/drawing/2015/10/21/chartex" xmlns:cx3="http://schemas.microsoft.com/office/drawing/2016/5/9/chartex" xmlns:cx4="http://schemas.microsoft.com/office/drawing/2016/5/10/chartex" xmlns:cx5="http://schemas.microsoft.com/office/drawing/2016/5/11/chartex" xmlns:cx6="http://schemas.microsoft.com/office/drawing/2016/5/12/chartex" xmlns:cx7="http://schemas.microsoft.com/office/drawing/2016/5/13/chartex" xmlns:cx8="http://schemas.microsoft.com/office/drawing/2016/5/14/chartex" xmlns:mc="http://schemas.openxmlformats.org/markup-compatibility/2006" xmlns:aink="http://schemas.microsoft.com/office/drawing/2016/ink" xmlns:am3d="http://schemas.microsoft.com/office/drawing/2017/model3d" xmlns:o="urn:schemas-microsoft-com:office:office" xmlns:oel="http://schemas.microsoft.com/office/2019/extlst" xmlns:r="http://schemas.openxmlformats.org/officeDocument/2006/relationships" xmlns:m="http://schemas.openxmlformats.org/officeDocument/2006/math" xmlns:v="urn:schemas-microsoft-com:vml" xmlns:wp14="http://schemas.microsoft.com/office/word/2010/wordprocessingDrawing" xmlns:wp="http://schemas.openxmlformats.org/drawingml/2006/wordprocessingDrawing" xmlns:w10="urn:schemas-microsoft-com:office:word" xmlns:w="http://schemas.openxmlformats.org/wordprocessingml/2006/main" xmlns:w14="http://schemas.microsoft.com/office/word/2010/wordml" xmlns:w15="http://schemas.microsoft.com/office/word/2012/wordml" xmlns:w16cex="http://schemas.microsoft.com/office/word/2018/wordml/cex" xmlns:w16cid="http://schemas.microsoft.com/office/word/2016/wordml/cid" xmlns:w16="http://schemas.microsoft.com/office/word/2018/wordml" xmlns:w16sdtdh="http://schemas.microsoft.com/office/word/2020/wordml/sdtdatahash" xmlns:w16se="http://schemas.microsoft.com/office/word/2015/wordml/symex" xmlns:wpg="http://schemas.microsoft.com/office/word/2010/wordprocessingGroup" xmlns:wpi="http://schemas.microsoft.com/office/word/2010/wordprocessingInk" xmlns:wne="http://schemas.microsoft.com/office/word/2006/wordml" xmlns:wps="http://schemas.microsoft.com/office/word/2010/wordprocessingShape" mc:Ignorable="w14 w15 w16se w16cid w16 w16cex w16sdtdh wp14">
+<w:endnotes xmlns:wpc="http://schemas.microsoft.com/office/word/2010/wordprocessingCanvas" xmlns:cx="http://schemas.microsoft.com/office/drawing/2014/chartex" xmlns:cx1="http://schemas.microsoft.com/office/drawing/2015/9/8/chartex" xmlns:cx2="http://schemas.microsoft.com/office/drawing/2015/10/21/chartex" xmlns:cx3="http://schemas.microsoft.com/office/drawing/2016/5/9/chartex" xmlns:cx4="http://schemas.microsoft.com/office/drawing/2016/5/10/chartex" xmlns:cx5="http://schemas.microsoft.com/office/drawing/2016/5/11/chartex" xmlns:cx6="http://schemas.microsoft.com/office/drawing/2016/5/12/chartex" xmlns:cx7="http://schemas.microsoft.com/office/drawing/2016/5/13/chartex" xmlns:cx8="http://schemas.microsoft.com/office/drawing/2016/5/14/chartex" xmlns:mc="http://schemas.openxmlformats.org/markup-compatibility/2006" xmlns:aink="http://schemas.microsoft.com/office/drawing/2016/ink" xmlns:am3d="http://schemas.microsoft.com/office/drawing/2017/model3d" xmlns:o="urn:schemas-microsoft-com:office:office" xmlns:oel="http://schemas.microsoft.com/office/2019/extlst" xmlns:r="http://schemas.openxmlformats.org/officeDocument/2006/relationships" xmlns:m="http://schemas.openxmlformats.org/officeDocument/2006/math" xmlns:v="urn:schemas-microsoft-com:vml" xmlns:wp14="http://schemas.microsoft.com/office/word/2010/wordprocessingDrawing" xmlns:wp="http://schemas.openxmlformats.org/drawingml/2006/wordprocessingDrawing" xmlns:w10="urn:schemas-microsoft-com:office:word" xmlns:w="http://schemas.openxmlformats.org/wordprocessingml/2006/main" xmlns:w14="http://schemas.microsoft.com/office/word/2010/wordml" xmlns:w15="http://schemas.microsoft.com/office/word/2012/wordml" xmlns:w16cex="http://schemas.microsoft.com/office/word/2018/wordml/cex" xmlns:w16cid="http://schemas.microsoft.com/office/word/2016/wordml/cid" xmlns:w16="http://schemas.microsoft.com/office/word/2018/wordml" xmlns:w16du="http://schemas.microsoft.com/office/word/2023/wordml/word16du" xmlns:w16sdtdh="http://schemas.microsoft.com/office/word/2020/wordml/sdtdatahash" xmlns:w16se="http://schemas.microsoft.com/office/word/2015/wordml/symex" xmlns:wpg="http://schemas.microsoft.com/office/word/2010/wordprocessingGroup" xmlns:wpi="http://schemas.microsoft.com/office/word/2010/wordprocessingInk" xmlns:wne="http://schemas.microsoft.com/office/word/2006/wordml" xmlns:wps="http://schemas.microsoft.com/office/word/2010/wordprocessingShape" mc:Ignorable="w14 w15 w16se w16cid w16 w16cex w16sdtdh w16du wp14">
   <w:endnote w:type="separator" w:id="-1">
     <w:p>
       <w:r>
@@ -2730,7 +2707,7 @@
 </file>
 
 <file path=word/footer1.xml><?xml version="1.0" encoding="utf-8"?>
-<w:ftr xmlns:wpc="http://schemas.microsoft.com/office/word/2010/wordprocessingCanvas" xmlns:cx="http://schemas.microsoft.com/office/drawing/2014/chartex" xmlns:cx1="http://schemas.microsoft.com/office/drawing/2015/9/8/chartex" xmlns:cx2="http://schemas.microsoft.com/office/drawing/2015/10/21/chartex" xmlns:cx3="http://schemas.microsoft.com/office/drawing/2016/5/9/chartex" xmlns:cx4="http://schemas.microsoft.com/office/drawing/2016/5/10/chartex" xmlns:cx5="http://schemas.microsoft.com/office/drawing/2016/5/11/chartex" xmlns:cx6="http://schemas.microsoft.com/office/drawing/2016/5/12/chartex" xmlns:cx7="http://schemas.microsoft.com/office/drawing/2016/5/13/chartex" xmlns:cx8="http://schemas.microsoft.com/office/drawing/2016/5/14/chartex" xmlns:mc="http://schemas.openxmlformats.org/markup-compatibility/2006" xmlns:aink="http://schemas.microsoft.com/office/drawing/2016/ink" xmlns:am3d="http://schemas.microsoft.com/office/drawing/2017/model3d" xmlns:o="urn:schemas-microsoft-com:office:office" xmlns:oel="http://schemas.microsoft.com/office/2019/extlst" xmlns:r="http://schemas.openxmlformats.org/officeDocument/2006/relationships" xmlns:m="http://schemas.openxmlformats.org/officeDocument/2006/math" xmlns:v="urn:schemas-microsoft-com:vml" xmlns:wp14="http://schemas.microsoft.com/office/word/2010/wordprocessingDrawing" xmlns:wp="http://schemas.openxmlformats.org/drawingml/2006/wordprocessingDrawing" xmlns:w10="urn:schemas-microsoft-com:office:word" xmlns:w="http://schemas.openxmlformats.org/wordprocessingml/2006/main" xmlns:w14="http://schemas.microsoft.com/office/word/2010/wordml" xmlns:w15="http://schemas.microsoft.com/office/word/2012/wordml" xmlns:w16cex="http://schemas.microsoft.com/office/word/2018/wordml/cex" xmlns:w16cid="http://schemas.microsoft.com/office/word/2016/wordml/cid" xmlns:w16="http://schemas.microsoft.com/office/word/2018/wordml" xmlns:w16sdtdh="http://schemas.microsoft.com/office/word/2020/wordml/sdtdatahash" xmlns:w16se="http://schemas.microsoft.com/office/word/2015/wordml/symex" xmlns:wpg="http://schemas.microsoft.com/office/word/2010/wordprocessingGroup" xmlns:wpi="http://schemas.microsoft.com/office/word/2010/wordprocessingInk" xmlns:wne="http://schemas.microsoft.com/office/word/2006/wordml" xmlns:wps="http://schemas.microsoft.com/office/word/2010/wordprocessingShape" mc:Ignorable="w14 w15 w16se w16cid w16 w16cex w16sdtdh wp14">
+<w:ftr xmlns:wpc="http://schemas.microsoft.com/office/word/2010/wordprocessingCanvas" xmlns:cx="http://schemas.microsoft.com/office/drawing/2014/chartex" xmlns:cx1="http://schemas.microsoft.com/office/drawing/2015/9/8/chartex" xmlns:cx2="http://schemas.microsoft.com/office/drawing/2015/10/21/chartex" xmlns:cx3="http://schemas.microsoft.com/office/drawing/2016/5/9/chartex" xmlns:cx4="http://schemas.microsoft.com/office/drawing/2016/5/10/chartex" xmlns:cx5="http://schemas.microsoft.com/office/drawing/2016/5/11/chartex" xmlns:cx6="http://schemas.microsoft.com/office/drawing/2016/5/12/chartex" xmlns:cx7="http://schemas.microsoft.com/office/drawing/2016/5/13/chartex" xmlns:cx8="http://schemas.microsoft.com/office/drawing/2016/5/14/chartex" xmlns:mc="http://schemas.openxmlformats.org/markup-compatibility/2006" xmlns:aink="http://schemas.microsoft.com/office/drawing/2016/ink" xmlns:am3d="http://schemas.microsoft.com/office/drawing/2017/model3d" xmlns:o="urn:schemas-microsoft-com:office:office" xmlns:oel="http://schemas.microsoft.com/office/2019/extlst" xmlns:r="http://schemas.openxmlformats.org/officeDocument/2006/relationships" xmlns:m="http://schemas.openxmlformats.org/officeDocument/2006/math" xmlns:v="urn:schemas-microsoft-com:vml" xmlns:wp14="http://schemas.microsoft.com/office/word/2010/wordprocessingDrawing" xmlns:wp="http://schemas.openxmlformats.org/drawingml/2006/wordprocessingDrawing" xmlns:w10="urn:schemas-microsoft-com:office:word" xmlns:w="http://schemas.openxmlformats.org/wordprocessingml/2006/main" xmlns:w14="http://schemas.microsoft.com/office/word/2010/wordml" xmlns:w15="http://schemas.microsoft.com/office/word/2012/wordml" xmlns:w16cex="http://schemas.microsoft.com/office/word/2018/wordml/cex" xmlns:w16cid="http://schemas.microsoft.com/office/word/2016/wordml/cid" xmlns:w16="http://schemas.microsoft.com/office/word/2018/wordml" xmlns:w16du="http://schemas.microsoft.com/office/word/2023/wordml/word16du" xmlns:w16sdtdh="http://schemas.microsoft.com/office/word/2020/wordml/sdtdatahash" xmlns:w16se="http://schemas.microsoft.com/office/word/2015/wordml/symex" xmlns:wpg="http://schemas.microsoft.com/office/word/2010/wordprocessingGroup" xmlns:wpi="http://schemas.microsoft.com/office/word/2010/wordprocessingInk" xmlns:wne="http://schemas.microsoft.com/office/word/2006/wordml" xmlns:wps="http://schemas.microsoft.com/office/word/2010/wordprocessingShape" mc:Ignorable="w14 w15 w16se w16cid w16 w16cex w16sdtdh w16du wp14">
   <w:sdt>
     <w:sdtPr>
       <w:rPr>
@@ -2822,7 +2799,7 @@
 </file>
 
 <file path=word/footnotes.xml><?xml version="1.0" encoding="utf-8"?>
-<w:footnotes xmlns:wpc="http://schemas.microsoft.com/office/word/2010/wordprocessingCanvas" xmlns:cx="http://schemas.microsoft.com/office/drawing/2014/chartex" xmlns:cx1="http://schemas.microsoft.com/office/drawing/2015/9/8/chartex" xmlns:cx2="http://schemas.microsoft.com/office/drawing/2015/10/21/chartex" xmlns:cx3="http://schemas.microsoft.com/office/drawing/2016/5/9/chartex" xmlns:cx4="http://schemas.microsoft.com/office/drawing/2016/5/10/chartex" xmlns:cx5="http://schemas.microsoft.com/office/drawing/2016/5/11/chartex" xmlns:cx6="http://schemas.microsoft.com/office/drawing/2016/5/12/chartex" xmlns:cx7="http://schemas.microsoft.com/office/drawing/2016/5/13/chartex" xmlns:cx8="http://schemas.microsoft.com/office/drawing/2016/5/14/chartex" xmlns:mc="http://schemas.openxmlformats.org/markup-compatibility/2006" xmlns:aink="http://schemas.microsoft.com/office/drawing/2016/ink" xmlns:am3d="http://schemas.microsoft.com/office/drawing/2017/model3d" xmlns:o="urn:schemas-microsoft-com:office:office" xmlns:oel="http://schemas.microsoft.com/office/2019/extlst" xmlns:r="http://schemas.openxmlformats.org/officeDocument/2006/relationships" xmlns:m="http://schemas.openxmlformats.org/officeDocument/2006/math" xmlns:v="urn:schemas-microsoft-com:vml" xmlns:wp14="http://schemas.microsoft.com/office/word/2010/wordprocessingDrawing" xmlns:wp="http://schemas.openxmlformats.org/drawingml/2006/wordprocessingDrawing" xmlns:w10="urn:schemas-microsoft-com:office:word" xmlns:w="http://schemas.openxmlformats.org/wordprocessingml/2006/main" xmlns:w14="http://schemas.microsoft.com/office/word/2010/wordml" xmlns:w15="http://schemas.microsoft.com/office/word/2012/wordml" xmlns:w16cex="http://schemas.microsoft.com/office/word/2018/wordml/cex" xmlns:w16cid="http://schemas.microsoft.com/office/word/2016/wordml/cid" xmlns:w16="http://schemas.microsoft.com/office/word/2018/wordml" xmlns:w16sdtdh="http://schemas.microsoft.com/office/word/2020/wordml/sdtdatahash" xmlns:w16se="http://schemas.microsoft.com/office/word/2015/wordml/symex" xmlns:wpg="http://schemas.microsoft.com/office/word/2010/wordprocessingGroup" xmlns:wpi="http://schemas.microsoft.com/office/word/2010/wordprocessingInk" xmlns:wne="http://schemas.microsoft.com/office/word/2006/wordml" xmlns:wps="http://schemas.microsoft.com/office/word/2010/wordprocessingShape" mc:Ignorable="w14 w15 w16se w16cid w16 w16cex w16sdtdh wp14">
+<w:footnotes xmlns:wpc="http://schemas.microsoft.com/office/word/2010/wordprocessingCanvas" xmlns:cx="http://schemas.microsoft.com/office/drawing/2014/chartex" xmlns:cx1="http://schemas.microsoft.com/office/drawing/2015/9/8/chartex" xmlns:cx2="http://schemas.microsoft.com/office/drawing/2015/10/21/chartex" xmlns:cx3="http://schemas.microsoft.com/office/drawing/2016/5/9/chartex" xmlns:cx4="http://schemas.microsoft.com/office/drawing/2016/5/10/chartex" xmlns:cx5="http://schemas.microsoft.com/office/drawing/2016/5/11/chartex" xmlns:cx6="http://schemas.microsoft.com/office/drawing/2016/5/12/chartex" xmlns:cx7="http://schemas.microsoft.com/office/drawing/2016/5/13/chartex" xmlns:cx8="http://schemas.microsoft.com/office/drawing/2016/5/14/chartex" xmlns:mc="http://schemas.openxmlformats.org/markup-compatibility/2006" xmlns:aink="http://schemas.microsoft.com/office/drawing/2016/ink" xmlns:am3d="http://schemas.microsoft.com/office/drawing/2017/model3d" xmlns:o="urn:schemas-microsoft-com:office:office" xmlns:oel="http://schemas.microsoft.com/office/2019/extlst" xmlns:r="http://schemas.openxmlformats.org/officeDocument/2006/relationships" xmlns:m="http://schemas.openxmlformats.org/officeDocument/2006/math" xmlns:v="urn:schemas-microsoft-com:vml" xmlns:wp14="http://schemas.microsoft.com/office/word/2010/wordprocessingDrawing" xmlns:wp="http://schemas.openxmlformats.org/drawingml/2006/wordprocessingDrawing" xmlns:w10="urn:schemas-microsoft-com:office:word" xmlns:w="http://schemas.openxmlformats.org/wordprocessingml/2006/main" xmlns:w14="http://schemas.microsoft.com/office/word/2010/wordml" xmlns:w15="http://schemas.microsoft.com/office/word/2012/wordml" xmlns:w16cex="http://schemas.microsoft.com/office/word/2018/wordml/cex" xmlns:w16cid="http://schemas.microsoft.com/office/word/2016/wordml/cid" xmlns:w16="http://schemas.microsoft.com/office/word/2018/wordml" xmlns:w16du="http://schemas.microsoft.com/office/word/2023/wordml/word16du" xmlns:w16sdtdh="http://schemas.microsoft.com/office/word/2020/wordml/sdtdatahash" xmlns:w16se="http://schemas.microsoft.com/office/word/2015/wordml/symex" xmlns:wpg="http://schemas.microsoft.com/office/word/2010/wordprocessingGroup" xmlns:wpi="http://schemas.microsoft.com/office/word/2010/wordprocessingInk" xmlns:wne="http://schemas.microsoft.com/office/word/2006/wordml" xmlns:wps="http://schemas.microsoft.com/office/word/2010/wordprocessingShape" mc:Ignorable="w14 w15 w16se w16cid w16 w16cex w16sdtdh w16du wp14">
   <w:footnote w:type="separator" w:id="-1">
     <w:p>
       <w:r>
@@ -2847,7 +2824,7 @@
 </file>
 
 <file path=word/numbering.xml><?xml version="1.0" encoding="utf-8"?>
-<w:numbering xmlns:wpc="http://schemas.microsoft.com/office/word/2010/wordprocessingCanvas" xmlns:cx="http://schemas.microsoft.com/office/drawing/2014/chartex" xmlns:cx1="http://schemas.microsoft.com/office/drawing/2015/9/8/chartex" xmlns:cx2="http://schemas.microsoft.com/office/drawing/2015/10/21/chartex" xmlns:cx3="http://schemas.microsoft.com/office/drawing/2016/5/9/chartex" xmlns:cx4="http://schemas.microsoft.com/office/drawing/2016/5/10/chartex" xmlns:cx5="http://schemas.microsoft.com/office/drawing/2016/5/11/chartex" xmlns:cx6="http://schemas.microsoft.com/office/drawing/2016/5/12/chartex" xmlns:cx7="http://schemas.microsoft.com/office/drawing/2016/5/13/chartex" xmlns:cx8="http://schemas.microsoft.com/office/drawing/2016/5/14/chartex" xmlns:mc="http://schemas.openxmlformats.org/markup-compatibility/2006" xmlns:aink="http://schemas.microsoft.com/office/drawing/2016/ink" xmlns:am3d="http://schemas.microsoft.com/office/drawing/2017/model3d" xmlns:o="urn:schemas-microsoft-com:office:office" xmlns:oel="http://schemas.microsoft.com/office/2019/extlst" xmlns:r="http://schemas.openxmlformats.org/officeDocument/2006/relationships" xmlns:m="http://schemas.openxmlformats.org/officeDocument/2006/math" xmlns:v="urn:schemas-microsoft-com:vml" xmlns:wp14="http://schemas.microsoft.com/office/word/2010/wordprocessingDrawing" xmlns:wp="http://schemas.openxmlformats.org/drawingml/2006/wordprocessingDrawing" xmlns:w10="urn:schemas-microsoft-com:office:word" xmlns:w="http://schemas.openxmlformats.org/wordprocessingml/2006/main" xmlns:w14="http://schemas.microsoft.com/office/word/2010/wordml" xmlns:w15="http://schemas.microsoft.com/office/word/2012/wordml" xmlns:w16cex="http://schemas.microsoft.com/office/word/2018/wordml/cex" xmlns:w16cid="http://schemas.microsoft.com/office/word/2016/wordml/cid" xmlns:w16="http://schemas.microsoft.com/office/word/2018/wordml" xmlns:w16sdtdh="http://schemas.microsoft.com/office/word/2020/wordml/sdtdatahash" xmlns:w16se="http://schemas.microsoft.com/office/word/2015/wordml/symex" xmlns:wpg="http://schemas.microsoft.com/office/word/2010/wordprocessingGroup" xmlns:wpi="http://schemas.microsoft.com/office/word/2010/wordprocessingInk" xmlns:wne="http://schemas.microsoft.com/office/word/2006/wordml" xmlns:wps="http://schemas.microsoft.com/office/word/2010/wordprocessingShape" mc:Ignorable="w14 w15 w16se w16cid w16 w16cex w16sdtdh wp14">
+<w:numbering xmlns:wpc="http://schemas.microsoft.com/office/word/2010/wordprocessingCanvas" xmlns:cx="http://schemas.microsoft.com/office/drawing/2014/chartex" xmlns:cx1="http://schemas.microsoft.com/office/drawing/2015/9/8/chartex" xmlns:cx2="http://schemas.microsoft.com/office/drawing/2015/10/21/chartex" xmlns:cx3="http://schemas.microsoft.com/office/drawing/2016/5/9/chartex" xmlns:cx4="http://schemas.microsoft.com/office/drawing/2016/5/10/chartex" xmlns:cx5="http://schemas.microsoft.com/office/drawing/2016/5/11/chartex" xmlns:cx6="http://schemas.microsoft.com/office/drawing/2016/5/12/chartex" xmlns:cx7="http://schemas.microsoft.com/office/drawing/2016/5/13/chartex" xmlns:cx8="http://schemas.microsoft.com/office/drawing/2016/5/14/chartex" xmlns:mc="http://schemas.openxmlformats.org/markup-compatibility/2006" xmlns:aink="http://schemas.microsoft.com/office/drawing/2016/ink" xmlns:am3d="http://schemas.microsoft.com/office/drawing/2017/model3d" xmlns:o="urn:schemas-microsoft-com:office:office" xmlns:oel="http://schemas.microsoft.com/office/2019/extlst" xmlns:r="http://schemas.openxmlformats.org/officeDocument/2006/relationships" xmlns:m="http://schemas.openxmlformats.org/officeDocument/2006/math" xmlns:v="urn:schemas-microsoft-com:vml" xmlns:wp14="http://schemas.microsoft.com/office/word/2010/wordprocessingDrawing" xmlns:wp="http://schemas.openxmlformats.org/drawingml/2006/wordprocessingDrawing" xmlns:w10="urn:schemas-microsoft-com:office:word" xmlns:w="http://schemas.openxmlformats.org/wordprocessingml/2006/main" xmlns:w14="http://schemas.microsoft.com/office/word/2010/wordml" xmlns:w15="http://schemas.microsoft.com/office/word/2012/wordml" xmlns:w16cex="http://schemas.microsoft.com/office/word/2018/wordml/cex" xmlns:w16cid="http://schemas.microsoft.com/office/word/2016/wordml/cid" xmlns:w16="http://schemas.microsoft.com/office/word/2018/wordml" xmlns:w16du="http://schemas.microsoft.com/office/word/2023/wordml/word16du" xmlns:w16sdtdh="http://schemas.microsoft.com/office/word/2020/wordml/sdtdatahash" xmlns:w16se="http://schemas.microsoft.com/office/word/2015/wordml/symex" xmlns:wpg="http://schemas.microsoft.com/office/word/2010/wordprocessingGroup" xmlns:wpi="http://schemas.microsoft.com/office/word/2010/wordprocessingInk" xmlns:wne="http://schemas.microsoft.com/office/word/2006/wordml" xmlns:wps="http://schemas.microsoft.com/office/word/2010/wordprocessingShape" mc:Ignorable="w14 w15 w16se w16cid w16 w16cex w16sdtdh w16du wp14">
   <w:abstractNum w:abstractNumId="0" w15:restartNumberingAfterBreak="0">
     <w:nsid w:val="05621E11"/>
     <w:multiLevelType w:val="hybridMultilevel"/>
@@ -2858,7 +2835,7 @@
       <w:lvlText w:val=""/>
       <w:lvlJc w:val="left"/>
       <w:pPr>
-        <w:ind w:left="6881" w:hanging="360"/>
+        <w:ind w:left="6521" w:hanging="360"/>
       </w:pPr>
       <w:rPr>
         <w:rFonts w:ascii="Symbol" w:hAnsi="Symbol" w:hint="default"/>
@@ -2870,7 +2847,7 @@
       <w:lvlText w:val="o"/>
       <w:lvlJc w:val="left"/>
       <w:pPr>
-        <w:ind w:left="7601" w:hanging="360"/>
+        <w:ind w:left="7241" w:hanging="360"/>
       </w:pPr>
       <w:rPr>
         <w:rFonts w:ascii="Courier New" w:hAnsi="Courier New" w:cs="Courier New" w:hint="default"/>
@@ -2882,7 +2859,7 @@
       <w:lvlText w:val=""/>
       <w:lvlJc w:val="left"/>
       <w:pPr>
-        <w:ind w:left="8321" w:hanging="360"/>
+        <w:ind w:left="7961" w:hanging="360"/>
       </w:pPr>
       <w:rPr>
         <w:rFonts w:ascii="Wingdings" w:hAnsi="Wingdings" w:hint="default"/>
@@ -2894,7 +2871,7 @@
       <w:lvlText w:val=""/>
       <w:lvlJc w:val="left"/>
       <w:pPr>
-        <w:ind w:left="9041" w:hanging="360"/>
+        <w:ind w:left="8681" w:hanging="360"/>
       </w:pPr>
       <w:rPr>
         <w:rFonts w:ascii="Symbol" w:hAnsi="Symbol" w:hint="default"/>
@@ -2906,7 +2883,7 @@
       <w:lvlText w:val="o"/>
       <w:lvlJc w:val="left"/>
       <w:pPr>
-        <w:ind w:left="9761" w:hanging="360"/>
+        <w:ind w:left="9401" w:hanging="360"/>
       </w:pPr>
       <w:rPr>
         <w:rFonts w:ascii="Courier New" w:hAnsi="Courier New" w:cs="Courier New" w:hint="default"/>
@@ -2918,7 +2895,7 @@
       <w:lvlText w:val=""/>
       <w:lvlJc w:val="left"/>
       <w:pPr>
-        <w:ind w:left="10481" w:hanging="360"/>
+        <w:ind w:left="10121" w:hanging="360"/>
       </w:pPr>
       <w:rPr>
         <w:rFonts w:ascii="Wingdings" w:hAnsi="Wingdings" w:hint="default"/>
@@ -2930,7 +2907,7 @@
       <w:lvlText w:val=""/>
       <w:lvlJc w:val="left"/>
       <w:pPr>
-        <w:ind w:left="11201" w:hanging="360"/>
+        <w:ind w:left="10841" w:hanging="360"/>
       </w:pPr>
       <w:rPr>
         <w:rFonts w:ascii="Symbol" w:hAnsi="Symbol" w:hint="default"/>
@@ -2942,7 +2919,7 @@
       <w:lvlText w:val="o"/>
       <w:lvlJc w:val="left"/>
       <w:pPr>
-        <w:ind w:left="11921" w:hanging="360"/>
+        <w:ind w:left="11561" w:hanging="360"/>
       </w:pPr>
       <w:rPr>
         <w:rFonts w:ascii="Courier New" w:hAnsi="Courier New" w:cs="Courier New" w:hint="default"/>
@@ -2954,7 +2931,7 @@
       <w:lvlText w:val=""/>
       <w:lvlJc w:val="left"/>
       <w:pPr>
-        <w:ind w:left="12641" w:hanging="360"/>
+        <w:ind w:left="12281" w:hanging="360"/>
       </w:pPr>
       <w:rPr>
         <w:rFonts w:ascii="Wingdings" w:hAnsi="Wingdings" w:hint="default"/>
@@ -3081,11 +3058,10 @@
     <w:lvl w:ilvl="0" w:tplc="7C0079A8">
       <w:start w:val="1"/>
       <w:numFmt w:val="decimal"/>
-      <w:pStyle w:val="Ttulo1"/>
       <w:lvlText w:val="%1."/>
       <w:lvlJc w:val="left"/>
       <w:pPr>
-        <w:ind w:left="720" w:hanging="360"/>
+        <w:ind w:left="360" w:hanging="360"/>
       </w:pPr>
     </w:lvl>
     <w:lvl w:ilvl="1" w:tplc="080A0019" w:tentative="1">
@@ -3094,7 +3070,7 @@
       <w:lvlText w:val="%2."/>
       <w:lvlJc w:val="left"/>
       <w:pPr>
-        <w:ind w:left="1440" w:hanging="360"/>
+        <w:ind w:left="1080" w:hanging="360"/>
       </w:pPr>
     </w:lvl>
     <w:lvl w:ilvl="2" w:tplc="080A001B" w:tentative="1">
@@ -3103,7 +3079,7 @@
       <w:lvlText w:val="%3."/>
       <w:lvlJc w:val="right"/>
       <w:pPr>
-        <w:ind w:left="2160" w:hanging="180"/>
+        <w:ind w:left="1800" w:hanging="180"/>
       </w:pPr>
     </w:lvl>
     <w:lvl w:ilvl="3" w:tplc="080A000F" w:tentative="1">
@@ -3112,7 +3088,7 @@
       <w:lvlText w:val="%4."/>
       <w:lvlJc w:val="left"/>
       <w:pPr>
-        <w:ind w:left="2880" w:hanging="360"/>
+        <w:ind w:left="2520" w:hanging="360"/>
       </w:pPr>
     </w:lvl>
     <w:lvl w:ilvl="4" w:tplc="080A0019" w:tentative="1">
@@ -3121,7 +3097,7 @@
       <w:lvlText w:val="%5."/>
       <w:lvlJc w:val="left"/>
       <w:pPr>
-        <w:ind w:left="3600" w:hanging="360"/>
+        <w:ind w:left="3240" w:hanging="360"/>
       </w:pPr>
     </w:lvl>
     <w:lvl w:ilvl="5" w:tplc="080A001B" w:tentative="1">
@@ -3130,7 +3106,7 @@
       <w:lvlText w:val="%6."/>
       <w:lvlJc w:val="right"/>
       <w:pPr>
-        <w:ind w:left="4320" w:hanging="180"/>
+        <w:ind w:left="3960" w:hanging="180"/>
       </w:pPr>
     </w:lvl>
     <w:lvl w:ilvl="6" w:tplc="080A000F" w:tentative="1">
@@ -3139,7 +3115,7 @@
       <w:lvlText w:val="%7."/>
       <w:lvlJc w:val="left"/>
       <w:pPr>
-        <w:ind w:left="5040" w:hanging="360"/>
+        <w:ind w:left="4680" w:hanging="360"/>
       </w:pPr>
     </w:lvl>
     <w:lvl w:ilvl="7" w:tplc="080A0019" w:tentative="1">
@@ -3148,7 +3124,7 @@
       <w:lvlText w:val="%8."/>
       <w:lvlJc w:val="left"/>
       <w:pPr>
-        <w:ind w:left="5760" w:hanging="360"/>
+        <w:ind w:left="5400" w:hanging="360"/>
       </w:pPr>
     </w:lvl>
     <w:lvl w:ilvl="8" w:tplc="080A001B" w:tentative="1">
@@ -3157,7 +3133,7 @@
       <w:lvlText w:val="%9."/>
       <w:lvlJc w:val="right"/>
       <w:pPr>
-        <w:ind w:left="6480" w:hanging="180"/>
+        <w:ind w:left="6120" w:hanging="180"/>
       </w:pPr>
     </w:lvl>
   </w:abstractNum>
@@ -5522,7 +5498,7 @@
 </file>
 
 <file path=word/styles.xml><?xml version="1.0" encoding="utf-8"?>
-<w:styles xmlns:mc="http://schemas.openxmlformats.org/markup-compatibility/2006" xmlns:r="http://schemas.openxmlformats.org/officeDocument/2006/relationships" xmlns:w="http://schemas.openxmlformats.org/wordprocessingml/2006/main" xmlns:w14="http://schemas.microsoft.com/office/word/2010/wordml" xmlns:w15="http://schemas.microsoft.com/office/word/2012/wordml" xmlns:w16cex="http://schemas.microsoft.com/office/word/2018/wordml/cex" xmlns:w16cid="http://schemas.microsoft.com/office/word/2016/wordml/cid" xmlns:w16="http://schemas.microsoft.com/office/word/2018/wordml" xmlns:w16sdtdh="http://schemas.microsoft.com/office/word/2020/wordml/sdtdatahash" xmlns:w16se="http://schemas.microsoft.com/office/word/2015/wordml/symex" mc:Ignorable="w14 w15 w16se w16cid w16 w16cex w16sdtdh">
+<w:styles xmlns:mc="http://schemas.openxmlformats.org/markup-compatibility/2006" xmlns:r="http://schemas.openxmlformats.org/officeDocument/2006/relationships" xmlns:w="http://schemas.openxmlformats.org/wordprocessingml/2006/main" xmlns:w14="http://schemas.microsoft.com/office/word/2010/wordml" xmlns:w15="http://schemas.microsoft.com/office/word/2012/wordml" xmlns:w16cex="http://schemas.microsoft.com/office/word/2018/wordml/cex" xmlns:w16cid="http://schemas.microsoft.com/office/word/2016/wordml/cid" xmlns:w16="http://schemas.microsoft.com/office/word/2018/wordml" xmlns:w16du="http://schemas.microsoft.com/office/word/2023/wordml/word16du" xmlns:w16sdtdh="http://schemas.microsoft.com/office/word/2020/wordml/sdtdatahash" xmlns:w16se="http://schemas.microsoft.com/office/word/2015/wordml/symex" mc:Ignorable="w14 w15 w16se w16cid w16 w16cex w16sdtdh w16du">
   <w:docDefaults>
     <w:rPrDefault>
       <w:rPr>
@@ -5935,12 +5911,8 @@
     <w:autoRedefine/>
     <w:uiPriority w:val="9"/>
     <w:qFormat/>
-    <w:rsid w:val="00606460"/>
+    <w:rsid w:val="000225C4"/>
     <w:pPr>
-      <w:numPr>
-        <w:numId w:val="1"/>
-      </w:numPr>
-      <w:ind w:left="360"/>
       <w:outlineLvl w:val="0"/>
     </w:pPr>
     <w:rPr>

</xml_diff>